<commit_message>
FYP : Report Book [done-review]
</commit_message>
<xml_diff>
--- a/ffyypp/docs/DanishUlHassan-(CSC-18F-094)-ch-1to3.docx
+++ b/ffyypp/docs/DanishUlHassan-(CSC-18F-094)-ch-1to3.docx
@@ -1741,24 +1741,53 @@
         <w:rPr>
           <w:rFonts w:ascii="Times New Roman" w:hAnsi="Times New Roman"/>
         </w:rPr>
-        <w:t xml:space="preserve">                                  </w:t>
+        <w:t xml:space="preserve">                                        </w:t>
       </w:r>
       <w:r>
         <w:rPr>
           <w:rFonts w:ascii="Times New Roman" w:hAnsi="Times New Roman"/>
         </w:rPr>
-        <w:t xml:space="preserve">     </w:t>
+        <w:t>________________________</w:t>
+      </w:r>
+    </w:p>
+    <w:p>
+      <w:pPr>
+        <w:rPr>
+          <w:rFonts w:ascii="Times New Roman" w:hAnsi="Times New Roman" w:cs="Times New Roman"/>
+          <w:sz w:val="24"/>
+          <w:szCs w:val="24"/>
+        </w:rPr>
+      </w:pPr>
+    </w:p>
+    <w:p>
+      <w:pPr>
+        <w:rPr>
+          <w:rFonts w:ascii="Times New Roman" w:hAnsi="Times New Roman" w:cs="Times New Roman"/>
+          <w:sz w:val="24"/>
+          <w:szCs w:val="24"/>
+        </w:rPr>
+      </w:pPr>
+    </w:p>
+    <w:p>
+      <w:pPr>
+        <w:rPr>
+          <w:rFonts w:ascii="Times New Roman" w:hAnsi="Times New Roman" w:cs="Times New Roman"/>
+          <w:sz w:val="24"/>
+          <w:szCs w:val="24"/>
+        </w:rPr>
+      </w:pPr>
+      <w:r>
+        <w:rPr>
+          <w:rFonts w:ascii="Times New Roman" w:hAnsi="Times New Roman" w:cs="Times New Roman"/>
+          <w:sz w:val="24"/>
+          <w:szCs w:val="24"/>
+        </w:rPr>
+        <w:t xml:space="preserve">Date: </w:t>
       </w:r>
       <w:r>
         <w:rPr>
           <w:rFonts w:ascii="Times New Roman" w:hAnsi="Times New Roman"/>
         </w:rPr>
-        <w:t xml:space="preserve"> </w:t>
-      </w:r>
-      <w:r>
-        <w:rPr>
-          <w:rFonts w:ascii="Times New Roman" w:hAnsi="Times New Roman"/>
-        </w:rPr>
         <w:t>________________________</w:t>
       </w:r>
     </w:p>
@@ -1773,221 +1802,438 @@
     </w:p>
     <w:p>
       <w:pPr>
-        <w:rPr>
-          <w:rFonts w:ascii="Times New Roman" w:hAnsi="Times New Roman" w:cs="Times New Roman"/>
-          <w:sz w:val="24"/>
-          <w:szCs w:val="24"/>
-        </w:rPr>
-      </w:pPr>
-    </w:p>
-    <w:p>
-      <w:pPr>
-        <w:rPr>
-          <w:rFonts w:ascii="Times New Roman" w:hAnsi="Times New Roman" w:cs="Times New Roman"/>
-          <w:sz w:val="24"/>
-          <w:szCs w:val="24"/>
-        </w:rPr>
-      </w:pPr>
-      <w:r>
-        <w:rPr>
-          <w:rFonts w:ascii="Times New Roman" w:hAnsi="Times New Roman" w:cs="Times New Roman"/>
-          <w:sz w:val="24"/>
-          <w:szCs w:val="24"/>
-        </w:rPr>
-        <w:t xml:space="preserve">Date: </w:t>
-      </w:r>
-      <w:r>
-        <w:rPr>
-          <w:rFonts w:ascii="Times New Roman" w:hAnsi="Times New Roman"/>
-        </w:rPr>
-        <w:t>________________________</w:t>
-      </w:r>
-    </w:p>
-    <w:p>
-      <w:pPr>
-        <w:rPr>
-          <w:rFonts w:ascii="Times New Roman" w:hAnsi="Times New Roman" w:cs="Times New Roman"/>
-          <w:sz w:val="24"/>
-          <w:szCs w:val="24"/>
-        </w:rPr>
-      </w:pPr>
-    </w:p>
-    <w:p>
-      <w:pPr>
-        <w:jc w:val="both"/>
-        <w:rPr>
-          <w:rFonts w:ascii="Times New Roman" w:hAnsi="Times New Roman" w:cs="Times New Roman"/>
-          <w:sz w:val="24"/>
-          <w:szCs w:val="24"/>
-        </w:rPr>
-      </w:pPr>
-    </w:p>
-    <w:p>
-      <w:pPr>
-        <w:jc w:val="both"/>
-        <w:rPr>
-          <w:rFonts w:ascii="Times New Roman" w:hAnsi="Times New Roman" w:cs="Times New Roman"/>
-          <w:sz w:val="24"/>
-          <w:szCs w:val="24"/>
-        </w:rPr>
-      </w:pPr>
-    </w:p>
-    <w:p>
-      <w:pPr>
-        <w:jc w:val="both"/>
-        <w:rPr>
-          <w:rFonts w:ascii="Times New Roman" w:hAnsi="Times New Roman" w:cs="Times New Roman"/>
-          <w:sz w:val="24"/>
-          <w:szCs w:val="24"/>
-        </w:rPr>
-      </w:pPr>
-    </w:p>
-    <w:p>
-      <w:pPr>
-        <w:jc w:val="both"/>
-        <w:rPr>
-          <w:rFonts w:ascii="Times New Roman" w:hAnsi="Times New Roman" w:cs="Times New Roman"/>
-          <w:sz w:val="24"/>
-          <w:szCs w:val="24"/>
-        </w:rPr>
-      </w:pPr>
-    </w:p>
-    <w:p>
-      <w:pPr>
-        <w:jc w:val="both"/>
-        <w:rPr>
-          <w:rFonts w:ascii="Times New Roman" w:hAnsi="Times New Roman" w:cs="Times New Roman"/>
-          <w:sz w:val="24"/>
-          <w:szCs w:val="24"/>
-        </w:rPr>
-      </w:pPr>
-    </w:p>
-    <w:p>
-      <w:pPr>
-        <w:jc w:val="both"/>
-        <w:rPr>
-          <w:rFonts w:ascii="Times New Roman" w:hAnsi="Times New Roman" w:cs="Times New Roman"/>
-          <w:sz w:val="24"/>
-          <w:szCs w:val="24"/>
-        </w:rPr>
-      </w:pPr>
-    </w:p>
-    <w:p>
-      <w:pPr>
-        <w:jc w:val="both"/>
-        <w:rPr>
-          <w:rFonts w:ascii="Times New Roman" w:hAnsi="Times New Roman" w:cs="Times New Roman"/>
-          <w:sz w:val="24"/>
-          <w:szCs w:val="24"/>
-        </w:rPr>
-      </w:pPr>
-    </w:p>
-    <w:p>
-      <w:pPr>
-        <w:jc w:val="both"/>
-        <w:rPr>
-          <w:rFonts w:ascii="Times New Roman" w:hAnsi="Times New Roman" w:cs="Times New Roman"/>
-          <w:sz w:val="24"/>
-          <w:szCs w:val="24"/>
-        </w:rPr>
-      </w:pPr>
-    </w:p>
-    <w:p>
-      <w:pPr>
-        <w:jc w:val="both"/>
-        <w:rPr>
-          <w:rFonts w:ascii="Times New Roman" w:hAnsi="Times New Roman" w:cs="Times New Roman"/>
-          <w:sz w:val="24"/>
-          <w:szCs w:val="24"/>
-        </w:rPr>
-      </w:pPr>
-    </w:p>
-    <w:p>
-      <w:pPr>
-        <w:jc w:val="both"/>
-        <w:rPr>
-          <w:rFonts w:ascii="Times New Roman" w:hAnsi="Times New Roman" w:cs="Times New Roman"/>
-          <w:sz w:val="24"/>
-          <w:szCs w:val="24"/>
-        </w:rPr>
-      </w:pPr>
-    </w:p>
-    <w:p>
-      <w:pPr>
-        <w:jc w:val="both"/>
-        <w:rPr>
-          <w:rFonts w:ascii="Times New Roman" w:hAnsi="Times New Roman" w:cs="Times New Roman"/>
-          <w:sz w:val="24"/>
-          <w:szCs w:val="24"/>
-        </w:rPr>
-      </w:pPr>
-    </w:p>
-    <w:p>
-      <w:pPr>
-        <w:jc w:val="both"/>
-        <w:rPr>
-          <w:rFonts w:ascii="Times New Roman" w:hAnsi="Times New Roman" w:cs="Times New Roman"/>
-          <w:sz w:val="24"/>
-          <w:szCs w:val="24"/>
-        </w:rPr>
-      </w:pPr>
-    </w:p>
-    <w:p>
-      <w:pPr>
-        <w:jc w:val="both"/>
-        <w:rPr>
-          <w:rFonts w:ascii="Times New Roman" w:hAnsi="Times New Roman" w:cs="Times New Roman"/>
-          <w:sz w:val="24"/>
-          <w:szCs w:val="24"/>
-        </w:rPr>
-      </w:pPr>
-    </w:p>
-    <w:p>
-      <w:pPr>
-        <w:jc w:val="both"/>
-        <w:rPr>
-          <w:rFonts w:ascii="Times New Roman" w:hAnsi="Times New Roman" w:cs="Times New Roman"/>
-          <w:sz w:val="24"/>
-          <w:szCs w:val="24"/>
-        </w:rPr>
-      </w:pPr>
-    </w:p>
-    <w:p>
-      <w:pPr>
-        <w:jc w:val="both"/>
-        <w:rPr>
-          <w:rFonts w:ascii="Times New Roman" w:hAnsi="Times New Roman" w:cs="Times New Roman"/>
-          <w:sz w:val="24"/>
-          <w:szCs w:val="24"/>
-        </w:rPr>
-      </w:pPr>
-    </w:p>
-    <w:p>
-      <w:pPr>
-        <w:jc w:val="both"/>
-        <w:rPr>
-          <w:rFonts w:ascii="Times New Roman" w:hAnsi="Times New Roman" w:cs="Times New Roman"/>
-          <w:sz w:val="24"/>
-          <w:szCs w:val="24"/>
-        </w:rPr>
-      </w:pPr>
-    </w:p>
-    <w:p>
-      <w:pPr>
-        <w:jc w:val="both"/>
-        <w:rPr>
-          <w:rFonts w:ascii="Times New Roman" w:hAnsi="Times New Roman" w:cs="Times New Roman"/>
-          <w:sz w:val="24"/>
-          <w:szCs w:val="24"/>
-        </w:rPr>
-      </w:pPr>
-      <w:r>
-        <w:rPr>
-          <w:rFonts w:ascii="Times New Roman" w:hAnsi="Times New Roman" w:cs="Times New Roman"/>
-          <w:sz w:val="24"/>
-          <w:szCs w:val="24"/>
-        </w:rPr>
-        <w:t>The copyright of this report belongs to the author under the terms of the copyright Ordinance 1962 as qualified by Intellectual Property Policy of Sindh Madressatul Islam University.</w:t>
+        <w:jc w:val="both"/>
+        <w:rPr>
+          <w:rFonts w:ascii="Times New Roman" w:hAnsi="Times New Roman" w:cs="Times New Roman"/>
+          <w:sz w:val="24"/>
+          <w:szCs w:val="24"/>
+        </w:rPr>
+      </w:pPr>
+    </w:p>
+    <w:p>
+      <w:pPr>
+        <w:jc w:val="both"/>
+        <w:rPr>
+          <w:rFonts w:ascii="Times New Roman" w:hAnsi="Times New Roman" w:cs="Times New Roman"/>
+          <w:sz w:val="24"/>
+          <w:szCs w:val="24"/>
+        </w:rPr>
+      </w:pPr>
+    </w:p>
+    <w:p>
+      <w:pPr>
+        <w:jc w:val="both"/>
+        <w:rPr>
+          <w:rFonts w:ascii="Times New Roman" w:hAnsi="Times New Roman" w:cs="Times New Roman"/>
+          <w:sz w:val="24"/>
+          <w:szCs w:val="24"/>
+        </w:rPr>
+      </w:pPr>
+    </w:p>
+    <w:p>
+      <w:pPr>
+        <w:jc w:val="both"/>
+        <w:rPr>
+          <w:rFonts w:ascii="Times New Roman" w:hAnsi="Times New Roman" w:cs="Times New Roman"/>
+          <w:sz w:val="24"/>
+          <w:szCs w:val="24"/>
+        </w:rPr>
+      </w:pPr>
+    </w:p>
+    <w:p>
+      <w:pPr>
+        <w:jc w:val="both"/>
+        <w:rPr>
+          <w:rFonts w:ascii="Times New Roman" w:hAnsi="Times New Roman" w:cs="Times New Roman"/>
+          <w:sz w:val="24"/>
+          <w:szCs w:val="24"/>
+        </w:rPr>
+      </w:pPr>
+    </w:p>
+    <w:p>
+      <w:pPr>
+        <w:jc w:val="both"/>
+        <w:rPr>
+          <w:rFonts w:ascii="Times New Roman" w:hAnsi="Times New Roman" w:cs="Times New Roman"/>
+          <w:sz w:val="24"/>
+          <w:szCs w:val="24"/>
+        </w:rPr>
+      </w:pPr>
+    </w:p>
+    <w:p>
+      <w:pPr>
+        <w:jc w:val="both"/>
+        <w:rPr>
+          <w:rFonts w:ascii="Times New Roman" w:hAnsi="Times New Roman" w:cs="Times New Roman"/>
+          <w:sz w:val="24"/>
+          <w:szCs w:val="24"/>
+        </w:rPr>
+      </w:pPr>
+    </w:p>
+    <w:p>
+      <w:pPr>
+        <w:jc w:val="both"/>
+        <w:rPr>
+          <w:rFonts w:ascii="Times New Roman" w:hAnsi="Times New Roman" w:cs="Times New Roman"/>
+          <w:sz w:val="24"/>
+          <w:szCs w:val="24"/>
+        </w:rPr>
+      </w:pPr>
+    </w:p>
+    <w:p>
+      <w:pPr>
+        <w:jc w:val="both"/>
+        <w:rPr>
+          <w:rFonts w:ascii="Times New Roman" w:hAnsi="Times New Roman" w:cs="Times New Roman"/>
+          <w:sz w:val="24"/>
+          <w:szCs w:val="24"/>
+        </w:rPr>
+      </w:pPr>
+    </w:p>
+    <w:p>
+      <w:pPr>
+        <w:jc w:val="both"/>
+        <w:rPr>
+          <w:rFonts w:ascii="Times New Roman" w:hAnsi="Times New Roman" w:cs="Times New Roman"/>
+          <w:sz w:val="24"/>
+          <w:szCs w:val="24"/>
+        </w:rPr>
+      </w:pPr>
+    </w:p>
+    <w:p>
+      <w:pPr>
+        <w:jc w:val="both"/>
+        <w:rPr>
+          <w:rFonts w:ascii="Times New Roman" w:hAnsi="Times New Roman" w:cs="Times New Roman"/>
+          <w:sz w:val="24"/>
+          <w:szCs w:val="24"/>
+        </w:rPr>
+      </w:pPr>
+    </w:p>
+    <w:p>
+      <w:pPr>
+        <w:jc w:val="both"/>
+        <w:rPr>
+          <w:rFonts w:ascii="Times New Roman" w:hAnsi="Times New Roman" w:cs="Times New Roman"/>
+          <w:sz w:val="24"/>
+          <w:szCs w:val="24"/>
+        </w:rPr>
+      </w:pPr>
+    </w:p>
+    <w:p>
+      <w:pPr>
+        <w:jc w:val="both"/>
+        <w:rPr>
+          <w:rFonts w:ascii="Times New Roman" w:hAnsi="Times New Roman" w:cs="Times New Roman"/>
+          <w:sz w:val="24"/>
+          <w:szCs w:val="24"/>
+        </w:rPr>
+      </w:pPr>
+    </w:p>
+    <w:p>
+      <w:pPr>
+        <w:jc w:val="both"/>
+        <w:rPr>
+          <w:rFonts w:ascii="Times New Roman" w:hAnsi="Times New Roman" w:cs="Times New Roman"/>
+          <w:sz w:val="24"/>
+          <w:szCs w:val="24"/>
+        </w:rPr>
+      </w:pPr>
+    </w:p>
+    <w:p>
+      <w:pPr>
+        <w:jc w:val="both"/>
+        <w:rPr>
+          <w:rFonts w:ascii="Times New Roman" w:hAnsi="Times New Roman" w:cs="Times New Roman"/>
+          <w:sz w:val="24"/>
+          <w:szCs w:val="24"/>
+        </w:rPr>
+      </w:pPr>
+    </w:p>
+    <w:p>
+      <w:pPr>
+        <w:jc w:val="both"/>
+        <w:rPr>
+          <w:rFonts w:ascii="Times New Roman" w:hAnsi="Times New Roman" w:cs="Times New Roman"/>
+          <w:sz w:val="24"/>
+          <w:szCs w:val="24"/>
+        </w:rPr>
+      </w:pPr>
+    </w:p>
+    <w:p>
+      <w:pPr>
+        <w:jc w:val="both"/>
+        <w:rPr>
+          <w:rFonts w:ascii="Times New Roman" w:hAnsi="Times New Roman" w:cs="Times New Roman"/>
+          <w:sz w:val="24"/>
+          <w:szCs w:val="24"/>
+        </w:rPr>
+      </w:pPr>
+    </w:p>
+    <w:p>
+      <w:pPr>
+        <w:jc w:val="both"/>
+        <w:rPr>
+          <w:rFonts w:ascii="Times New Roman" w:hAnsi="Times New Roman" w:cs="Times New Roman"/>
+          <w:sz w:val="24"/>
+          <w:szCs w:val="24"/>
+        </w:rPr>
+      </w:pPr>
+    </w:p>
+    <w:p>
+      <w:pPr>
+        <w:jc w:val="both"/>
+        <w:rPr>
+          <w:rFonts w:ascii="Times New Roman" w:hAnsi="Times New Roman" w:cs="Times New Roman"/>
+          <w:sz w:val="24"/>
+          <w:szCs w:val="24"/>
+        </w:rPr>
+      </w:pPr>
+    </w:p>
+    <w:p>
+      <w:pPr>
+        <w:jc w:val="both"/>
+        <w:rPr>
+          <w:rFonts w:ascii="Times New Roman" w:hAnsi="Times New Roman" w:cs="Times New Roman"/>
+          <w:sz w:val="24"/>
+          <w:szCs w:val="24"/>
+        </w:rPr>
+      </w:pPr>
+    </w:p>
+    <w:p>
+      <w:pPr>
+        <w:jc w:val="both"/>
+        <w:rPr>
+          <w:rFonts w:ascii="Times New Roman" w:hAnsi="Times New Roman" w:cs="Times New Roman"/>
+          <w:sz w:val="24"/>
+          <w:szCs w:val="24"/>
+        </w:rPr>
+      </w:pPr>
+    </w:p>
+    <w:p>
+      <w:pPr>
+        <w:jc w:val="both"/>
+        <w:rPr>
+          <w:rFonts w:ascii="Times New Roman" w:hAnsi="Times New Roman" w:cs="Times New Roman"/>
+          <w:sz w:val="24"/>
+          <w:szCs w:val="24"/>
+        </w:rPr>
+      </w:pPr>
+    </w:p>
+    <w:p>
+      <w:pPr>
+        <w:jc w:val="both"/>
+        <w:rPr>
+          <w:rFonts w:ascii="Times New Roman" w:hAnsi="Times New Roman" w:cs="Times New Roman"/>
+          <w:sz w:val="24"/>
+          <w:szCs w:val="24"/>
+        </w:rPr>
+      </w:pPr>
+    </w:p>
+    <w:p>
+      <w:pPr>
+        <w:jc w:val="both"/>
+        <w:rPr>
+          <w:rFonts w:ascii="Times New Roman" w:hAnsi="Times New Roman" w:cs="Times New Roman"/>
+          <w:sz w:val="24"/>
+          <w:szCs w:val="24"/>
+        </w:rPr>
+      </w:pPr>
+    </w:p>
+    <w:p>
+      <w:pPr>
+        <w:jc w:val="both"/>
+        <w:rPr>
+          <w:rFonts w:ascii="Times New Roman" w:hAnsi="Times New Roman" w:cs="Times New Roman"/>
+          <w:sz w:val="24"/>
+          <w:szCs w:val="24"/>
+        </w:rPr>
+      </w:pPr>
+    </w:p>
+    <w:p>
+      <w:pPr>
+        <w:jc w:val="both"/>
+        <w:rPr>
+          <w:rFonts w:ascii="Times New Roman" w:hAnsi="Times New Roman" w:cs="Times New Roman"/>
+          <w:sz w:val="24"/>
+          <w:szCs w:val="24"/>
+        </w:rPr>
+      </w:pPr>
+    </w:p>
+    <w:p>
+      <w:pPr>
+        <w:jc w:val="both"/>
+        <w:rPr>
+          <w:rFonts w:ascii="Times New Roman" w:hAnsi="Times New Roman" w:cs="Times New Roman"/>
+          <w:sz w:val="24"/>
+          <w:szCs w:val="24"/>
+        </w:rPr>
+      </w:pPr>
+    </w:p>
+    <w:p>
+      <w:pPr>
+        <w:jc w:val="both"/>
+        <w:rPr>
+          <w:rFonts w:ascii="Times New Roman" w:hAnsi="Times New Roman" w:cs="Times New Roman"/>
+          <w:sz w:val="24"/>
+          <w:szCs w:val="24"/>
+        </w:rPr>
+      </w:pPr>
+    </w:p>
+    <w:p>
+      <w:pPr>
+        <w:jc w:val="both"/>
+        <w:rPr>
+          <w:rFonts w:ascii="Times New Roman" w:hAnsi="Times New Roman" w:cs="Times New Roman"/>
+          <w:sz w:val="24"/>
+          <w:szCs w:val="24"/>
+        </w:rPr>
+      </w:pPr>
+    </w:p>
+    <w:p>
+      <w:pPr>
+        <w:jc w:val="both"/>
+        <w:rPr>
+          <w:rFonts w:ascii="Times New Roman" w:hAnsi="Times New Roman" w:cs="Times New Roman"/>
+          <w:sz w:val="24"/>
+          <w:szCs w:val="24"/>
+        </w:rPr>
+      </w:pPr>
+    </w:p>
+    <w:p>
+      <w:pPr>
+        <w:jc w:val="both"/>
+        <w:rPr>
+          <w:rFonts w:ascii="Times New Roman" w:hAnsi="Times New Roman" w:cs="Times New Roman"/>
+          <w:sz w:val="24"/>
+          <w:szCs w:val="24"/>
+        </w:rPr>
+      </w:pPr>
+    </w:p>
+    <w:p>
+      <w:pPr>
+        <w:jc w:val="both"/>
+        <w:rPr>
+          <w:rFonts w:ascii="Times New Roman" w:hAnsi="Times New Roman" w:cs="Times New Roman"/>
+          <w:sz w:val="24"/>
+          <w:szCs w:val="24"/>
+        </w:rPr>
+      </w:pPr>
+    </w:p>
+    <w:p>
+      <w:pPr>
+        <w:jc w:val="both"/>
+        <w:rPr>
+          <w:rFonts w:ascii="Times New Roman" w:hAnsi="Times New Roman" w:cs="Times New Roman"/>
+          <w:sz w:val="24"/>
+          <w:szCs w:val="24"/>
+        </w:rPr>
+      </w:pPr>
+    </w:p>
+    <w:p>
+      <w:pPr>
+        <w:jc w:val="both"/>
+        <w:rPr>
+          <w:rFonts w:ascii="Times New Roman" w:hAnsi="Times New Roman" w:cs="Times New Roman"/>
+          <w:sz w:val="24"/>
+          <w:szCs w:val="24"/>
+        </w:rPr>
+      </w:pPr>
+    </w:p>
+    <w:p>
+      <w:pPr>
+        <w:jc w:val="both"/>
+        <w:rPr>
+          <w:rFonts w:ascii="Times New Roman" w:hAnsi="Times New Roman" w:cs="Times New Roman"/>
+          <w:sz w:val="24"/>
+          <w:szCs w:val="24"/>
+        </w:rPr>
+      </w:pPr>
+    </w:p>
+    <w:p>
+      <w:pPr>
+        <w:jc w:val="both"/>
+        <w:rPr>
+          <w:rFonts w:ascii="Times New Roman" w:hAnsi="Times New Roman" w:cs="Times New Roman"/>
+          <w:sz w:val="24"/>
+          <w:szCs w:val="24"/>
+        </w:rPr>
+      </w:pPr>
+    </w:p>
+    <w:p>
+      <w:pPr>
+        <w:jc w:val="both"/>
+        <w:rPr>
+          <w:rFonts w:ascii="Times New Roman" w:hAnsi="Times New Roman" w:cs="Times New Roman"/>
+          <w:sz w:val="24"/>
+          <w:szCs w:val="24"/>
+        </w:rPr>
+      </w:pPr>
+    </w:p>
+    <w:p>
+      <w:pPr>
+        <w:jc w:val="both"/>
+        <w:rPr>
+          <w:rFonts w:ascii="Times New Roman" w:hAnsi="Times New Roman" w:cs="Times New Roman"/>
+          <w:sz w:val="24"/>
+          <w:szCs w:val="24"/>
+        </w:rPr>
+      </w:pPr>
+    </w:p>
+    <w:p>
+      <w:pPr>
+        <w:jc w:val="both"/>
+        <w:rPr>
+          <w:rFonts w:ascii="Times New Roman" w:hAnsi="Times New Roman" w:cs="Times New Roman"/>
+          <w:sz w:val="24"/>
+          <w:szCs w:val="24"/>
+        </w:rPr>
+      </w:pPr>
+    </w:p>
+    <w:p>
+      <w:pPr>
+        <w:jc w:val="both"/>
+        <w:rPr>
+          <w:rFonts w:ascii="Times New Roman" w:hAnsi="Times New Roman" w:cs="Times New Roman"/>
+          <w:sz w:val="24"/>
+          <w:szCs w:val="24"/>
+        </w:rPr>
+      </w:pPr>
+    </w:p>
+    <w:p>
+      <w:pPr>
+        <w:jc w:val="both"/>
+        <w:rPr>
+          <w:rFonts w:ascii="Times New Roman" w:hAnsi="Times New Roman" w:cs="Times New Roman"/>
+          <w:sz w:val="24"/>
+          <w:szCs w:val="24"/>
+        </w:rPr>
+      </w:pPr>
+      <w:r>
+        <w:rPr>
+          <w:rFonts w:ascii="Times New Roman" w:hAnsi="Times New Roman" w:cs="Times New Roman"/>
+          <w:sz w:val="24"/>
+          <w:szCs w:val="24"/>
+        </w:rPr>
+        <w:t xml:space="preserve">The copyright of this report belongs to the author under the terms of the copyright Ordinance 1962 as qualified by Intellectual Property Policy of Sindh </w:t>
+      </w:r>
+      <w:proofErr w:type="spellStart"/>
+      <w:r>
+        <w:rPr>
+          <w:rFonts w:ascii="Times New Roman" w:hAnsi="Times New Roman" w:cs="Times New Roman"/>
+          <w:sz w:val="24"/>
+          <w:szCs w:val="24"/>
+        </w:rPr>
+        <w:t>Madressatul</w:t>
+      </w:r>
+      <w:proofErr w:type="spellEnd"/>
+      <w:r>
+        <w:rPr>
+          <w:rFonts w:ascii="Times New Roman" w:hAnsi="Times New Roman" w:cs="Times New Roman"/>
+          <w:sz w:val="24"/>
+          <w:szCs w:val="24"/>
+        </w:rPr>
+        <w:t xml:space="preserve"> Islam University.</w:t>
       </w:r>
     </w:p>
     <w:p>
@@ -2027,8 +2273,80 @@
           <w:sz w:val="24"/>
           <w:szCs w:val="24"/>
         </w:rPr>
-        <w:t>Copyright, Danish Ul Hassan. All rights reserved.</w:t>
-      </w:r>
+        <w:t xml:space="preserve">Copyright, Danish </w:t>
+      </w:r>
+      <w:proofErr w:type="spellStart"/>
+      <w:r>
+        <w:rPr>
+          <w:rFonts w:ascii="Times New Roman" w:hAnsi="Times New Roman" w:cs="Times New Roman"/>
+          <w:b/>
+          <w:bCs/>
+          <w:sz w:val="24"/>
+          <w:szCs w:val="24"/>
+        </w:rPr>
+        <w:t>Ul</w:t>
+      </w:r>
+      <w:proofErr w:type="spellEnd"/>
+      <w:r>
+        <w:rPr>
+          <w:rFonts w:ascii="Times New Roman" w:hAnsi="Times New Roman" w:cs="Times New Roman"/>
+          <w:b/>
+          <w:bCs/>
+          <w:sz w:val="24"/>
+          <w:szCs w:val="24"/>
+        </w:rPr>
+        <w:t xml:space="preserve"> Hassan. All rights reserved.</w:t>
+      </w:r>
+    </w:p>
+    <w:p>
+      <w:pPr>
+        <w:jc w:val="both"/>
+        <w:rPr>
+          <w:rFonts w:ascii="Times New Roman" w:hAnsi="Times New Roman" w:cs="Times New Roman"/>
+          <w:sz w:val="24"/>
+          <w:szCs w:val="24"/>
+        </w:rPr>
+      </w:pPr>
+    </w:p>
+    <w:p>
+      <w:pPr>
+        <w:jc w:val="both"/>
+        <w:rPr>
+          <w:rFonts w:ascii="Times New Roman" w:hAnsi="Times New Roman" w:cs="Times New Roman"/>
+          <w:sz w:val="24"/>
+          <w:szCs w:val="24"/>
+        </w:rPr>
+      </w:pPr>
+    </w:p>
+    <w:p>
+      <w:pPr>
+        <w:jc w:val="both"/>
+        <w:rPr>
+          <w:rFonts w:ascii="Times New Roman" w:hAnsi="Times New Roman" w:cs="Times New Roman"/>
+          <w:sz w:val="24"/>
+          <w:szCs w:val="24"/>
+        </w:rPr>
+      </w:pPr>
+    </w:p>
+    <w:p>
+      <w:pPr>
+        <w:jc w:val="both"/>
+        <w:rPr>
+          <w:rFonts w:ascii="Times New Roman" w:hAnsi="Times New Roman" w:cs="Times New Roman"/>
+          <w:sz w:val="24"/>
+          <w:szCs w:val="24"/>
+        </w:rPr>
+      </w:pPr>
+    </w:p>
+    <w:p>
+      <w:pPr>
+        <w:jc w:val="both"/>
+        <w:rPr>
+          <w:rFonts w:ascii="Times New Roman" w:hAnsi="Times New Roman" w:cs="Times New Roman"/>
+          <w:sz w:val="24"/>
+          <w:szCs w:val="24"/>
+        </w:rPr>
+      </w:pPr>
     </w:p>
     <w:p>
       <w:pPr>
@@ -2229,7 +2547,6 @@
           <w:sz w:val="28"/>
           <w:szCs w:val="28"/>
         </w:rPr>
-        <w:lastRenderedPageBreak/>
         <w:t>Acknowledgement</w:t>
       </w:r>
     </w:p>
@@ -2524,7 +2841,6 @@
           <w:sz w:val="28"/>
           <w:szCs w:val="28"/>
         </w:rPr>
-        <w:lastRenderedPageBreak/>
         <w:t>Abstract</w:t>
       </w:r>
     </w:p>
@@ -6020,8 +6336,20 @@
           <w:sz w:val="24"/>
           <w:szCs w:val="24"/>
         </w:rPr>
-        <w:t>Mazdoor Haazir</w:t>
-      </w:r>
+        <w:t xml:space="preserve">Mazdoor </w:t>
+      </w:r>
+      <w:proofErr w:type="spellStart"/>
+      <w:r>
+        <w:rPr>
+          <w:rFonts w:ascii="Times New Roman" w:hAnsi="Times New Roman" w:cs="Times New Roman"/>
+          <w:b/>
+          <w:bCs/>
+          <w:sz w:val="24"/>
+          <w:szCs w:val="24"/>
+        </w:rPr>
+        <w:t>Haazir</w:t>
+      </w:r>
+      <w:proofErr w:type="spellEnd"/>
       <w:r>
         <w:rPr>
           <w:rFonts w:ascii="Times New Roman" w:hAnsi="Times New Roman" w:cs="Times New Roman"/>
@@ -6781,17 +7109,6 @@
         </w:rPr>
         <w:t>e will provide our app to few developers and students so they can use our app and will provide us honest feedback.</w:t>
       </w:r>
-    </w:p>
-    <w:p>
-      <w:pPr>
-        <w:spacing w:line="360" w:lineRule="auto"/>
-        <w:jc w:val="both"/>
-        <w:rPr>
-          <w:rFonts w:ascii="Times New Roman" w:hAnsi="Times New Roman" w:cs="Times New Roman"/>
-          <w:sz w:val="24"/>
-          <w:szCs w:val="24"/>
-        </w:rPr>
-      </w:pPr>
     </w:p>
     <w:p>
       <w:pPr>
@@ -7128,33 +7445,6 @@
     <w:p>
       <w:pPr>
         <w:spacing w:line="360" w:lineRule="auto"/>
-        <w:jc w:val="center"/>
-        <w:rPr>
-          <w:rFonts w:ascii="Times New Roman" w:hAnsi="Times New Roman" w:cs="Times New Roman"/>
-          <w:b/>
-          <w:bCs/>
-          <w:sz w:val="28"/>
-          <w:szCs w:val="28"/>
-        </w:rPr>
-      </w:pPr>
-    </w:p>
-    <w:p>
-      <w:pPr>
-        <w:spacing w:line="360" w:lineRule="auto"/>
-        <w:jc w:val="center"/>
-        <w:rPr>
-          <w:rFonts w:ascii="Times New Roman" w:hAnsi="Times New Roman" w:cs="Times New Roman"/>
-          <w:b/>
-          <w:bCs/>
-          <w:sz w:val="28"/>
-          <w:szCs w:val="28"/>
-        </w:rPr>
-      </w:pPr>
-    </w:p>
-    <w:p>
-      <w:pPr>
-        <w:spacing w:line="360" w:lineRule="auto"/>
-        <w:jc w:val="center"/>
         <w:rPr>
           <w:rFonts w:ascii="Times New Roman" w:hAnsi="Times New Roman" w:cs="Times New Roman"/>
           <w:b/>
@@ -7333,15 +7623,7 @@
           <w:color w:val="000000" w:themeColor="text1"/>
           <w:shd w:val="clear" w:color="auto" w:fill="FFFFFF"/>
         </w:rPr>
-        <w:t xml:space="preserve">-instructor) based on the findings of the literature survey and a need finding study, while the need findings </w:t>
-      </w:r>
-      <w:r>
-        <w:rPr>
-          <w:color w:val="000000" w:themeColor="text1"/>
-          <w:shd w:val="clear" w:color="auto" w:fill="FFFFFF"/>
-        </w:rPr>
-        <w:lastRenderedPageBreak/>
-        <w:t>study was replicated with local daily wagers who were illiterate. Secondly, a cross mobile application with user-intuitive user interface will be developed. To make the interface intuitive for illiterate people, it encompasses voice, icon, pictography, maximum number of texts in native language.</w:t>
+        <w:t>-instructor) based on the findings of the literature survey and a need finding study, while the need findings study was replicated with local daily wagers who were illiterate. Secondly, a cross mobile application with user-intuitive user interface will be developed. To make the interface intuitive for illiterate people, it encompasses voice, icon, pictography, maximum number of texts in native language.</w:t>
       </w:r>
     </w:p>
     <w:p>
@@ -7554,17 +7836,7 @@
           <w:szCs w:val="24"/>
           <w:shd w:val="clear" w:color="auto" w:fill="FFFFFF"/>
         </w:rPr>
-        <w:t xml:space="preserve"> employees can go through the applications and hire the </w:t>
-      </w:r>
-      <w:r>
-        <w:rPr>
-          <w:rFonts w:ascii="Times New Roman" w:hAnsi="Times New Roman" w:cs="Times New Roman"/>
-          <w:sz w:val="24"/>
-          <w:szCs w:val="24"/>
-          <w:shd w:val="clear" w:color="auto" w:fill="FFFFFF"/>
-        </w:rPr>
-        <w:lastRenderedPageBreak/>
-        <w:t>right person.</w:t>
+        <w:t xml:space="preserve"> employees can go through the applications and hire the right person.</w:t>
       </w:r>
       <w:r>
         <w:rPr>
@@ -7811,7 +8083,24 @@
           <w:szCs w:val="24"/>
           <w:shd w:val="clear" w:color="auto" w:fill="FFFFFF"/>
         </w:rPr>
-        <w:t xml:space="preserve">The technology is advancing day by day and we all are taking </w:t>
+        <w:t>The technology is advancing day by day and we all are taking some benefit from it, but we don’t need to ignore the large part of the world population which is around 800+ Million which are of illiterate people.</w:t>
+      </w:r>
+      <w:r>
+        <w:rPr>
+          <w:rFonts w:ascii="Times New Roman" w:hAnsi="Times New Roman" w:cs="Times New Roman"/>
+          <w:sz w:val="24"/>
+          <w:szCs w:val="24"/>
+        </w:rPr>
+        <w:t xml:space="preserve"> </w:t>
+      </w:r>
+      <w:r>
+        <w:rPr>
+          <w:rFonts w:ascii="Times New Roman" w:hAnsi="Times New Roman" w:cs="Times New Roman"/>
+          <w:sz w:val="24"/>
+          <w:szCs w:val="24"/>
+          <w:shd w:val="clear" w:color="auto" w:fill="FFFFFF"/>
+        </w:rPr>
+        <w:t xml:space="preserve">This large amount of world population is somehow excluded from the revolutionary world, or we can say that they are not taking any benefit from these cutting-edge technologies, especially the communication domain which is important in </w:t>
       </w:r>
       <w:r>
         <w:rPr>
@@ -7821,7 +8110,47 @@
           <w:shd w:val="clear" w:color="auto" w:fill="FFFFFF"/>
         </w:rPr>
         <w:lastRenderedPageBreak/>
-        <w:t>some benefit from it, but we don’t need to ignore the large part of the world population which is around 800+ Million which are of illiterate people.</w:t>
+        <w:t xml:space="preserve">any aspect. From the passing day, the technology along with internet is getting cheaper day </w:t>
+      </w:r>
+      <w:proofErr w:type="spellStart"/>
+      <w:r>
+        <w:rPr>
+          <w:rFonts w:ascii="Times New Roman" w:hAnsi="Times New Roman" w:cs="Times New Roman"/>
+          <w:sz w:val="24"/>
+          <w:szCs w:val="24"/>
+          <w:shd w:val="clear" w:color="auto" w:fill="FFFFFF"/>
+        </w:rPr>
+        <w:t>be</w:t>
+      </w:r>
+      <w:proofErr w:type="spellEnd"/>
+      <w:r>
+        <w:rPr>
+          <w:rFonts w:ascii="Times New Roman" w:hAnsi="Times New Roman" w:cs="Times New Roman"/>
+          <w:sz w:val="24"/>
+          <w:szCs w:val="24"/>
+          <w:shd w:val="clear" w:color="auto" w:fill="FFFFFF"/>
+        </w:rPr>
+        <w:t xml:space="preserve"> day in developing countries. The authors of this research paper come up with an idea for illiterate people to develop a mobile application for sending and receiving messages. The users of this application will be able to listen the received messages and send messages with a text-to-speech methodology, familiar icons, emojis, frequent text phrases etc. The application is designed both the illiterate and immigrants’ users in mind, the user interface is </w:t>
+      </w:r>
+      <w:proofErr w:type="gramStart"/>
+      <w:r>
+        <w:rPr>
+          <w:rFonts w:ascii="Times New Roman" w:hAnsi="Times New Roman" w:cs="Times New Roman"/>
+          <w:sz w:val="24"/>
+          <w:szCs w:val="24"/>
+          <w:shd w:val="clear" w:color="auto" w:fill="FFFFFF"/>
+        </w:rPr>
+        <w:t>pretty simple</w:t>
+      </w:r>
+      <w:proofErr w:type="gramEnd"/>
+      <w:r>
+        <w:rPr>
+          <w:rFonts w:ascii="Times New Roman" w:hAnsi="Times New Roman" w:cs="Times New Roman"/>
+          <w:sz w:val="24"/>
+          <w:szCs w:val="24"/>
+          <w:shd w:val="clear" w:color="auto" w:fill="FFFFFF"/>
+        </w:rPr>
+        <w:t xml:space="preserve"> and easily navigable.</w:t>
       </w:r>
       <w:r>
         <w:rPr>
@@ -7838,17 +8167,40 @@
           <w:szCs w:val="24"/>
           <w:shd w:val="clear" w:color="auto" w:fill="FFFFFF"/>
         </w:rPr>
-        <w:t xml:space="preserve">This large amount of world population is somehow excluded from the revolutionary world, or we can say that they are not taking any benefit from these cutting-edge technologies, especially the communication domain which is important in any aspect. From the passing day, the technology along with internet is getting cheaper day </w:t>
-      </w:r>
+        <w:t>The researchers address several questions in this paper of the illiterate persons that they came across while conducting interviews and asking for reviews for the application. They address that the user interface of application should be user-center designed for illiterate users. Their focus was this domain (illiterate people) for this they conduct different interviews and created task-based scenarios. As a result, they come up with a simple and easy to use application for the illiterate people and they get the idea to extend SMS service for the illiterate people in a more simple and easy way.</w:t>
+      </w:r>
+    </w:p>
+    <w:p>
+      <w:pPr>
+        <w:spacing w:line="360" w:lineRule="auto"/>
+        <w:jc w:val="both"/>
+        <w:rPr>
+          <w:rFonts w:ascii="Times New Roman" w:hAnsi="Times New Roman" w:cs="Times New Roman"/>
+          <w:b/>
+          <w:bCs/>
+          <w:sz w:val="24"/>
+          <w:szCs w:val="24"/>
+        </w:rPr>
+      </w:pPr>
+    </w:p>
+    <w:p>
+      <w:pPr>
+        <w:spacing w:line="360" w:lineRule="auto"/>
+        <w:jc w:val="both"/>
+        <w:rPr>
+          <w:rFonts w:ascii="Times New Roman" w:hAnsi="Times New Roman" w:cs="Times New Roman"/>
+          <w:sz w:val="24"/>
+          <w:szCs w:val="24"/>
+        </w:rPr>
+      </w:pPr>
       <w:proofErr w:type="spellStart"/>
       <w:r>
         <w:rPr>
           <w:rFonts w:ascii="Times New Roman" w:hAnsi="Times New Roman" w:cs="Times New Roman"/>
           <w:sz w:val="24"/>
           <w:szCs w:val="24"/>
-          <w:shd w:val="clear" w:color="auto" w:fill="FFFFFF"/>
-        </w:rPr>
-        <w:t>be</w:t>
+        </w:rPr>
+        <w:t>Restyandito</w:t>
       </w:r>
       <w:proofErr w:type="spellEnd"/>
       <w:r>
@@ -7856,9 +8208,25 @@
           <w:rFonts w:ascii="Times New Roman" w:hAnsi="Times New Roman" w:cs="Times New Roman"/>
           <w:sz w:val="24"/>
           <w:szCs w:val="24"/>
-          <w:shd w:val="clear" w:color="auto" w:fill="FFFFFF"/>
-        </w:rPr>
-        <w:t xml:space="preserve"> day in developing countries. The authors of this research paper come up with an idea for illiterate people to develop a mobile application for sending and receiving messages. The users of this application will be able to listen the received messages and send messages with a text-to-speech methodology, familiar icons, emojis, frequent text phrases etc. The application is designed both the illiterate and immigrants’ users in mind, the user interface is </w:t>
+        </w:rPr>
+        <w:t>, and  Alan H.S. Chan [4] have identified factors that could influence the effectiveness of the user interfaces for the illiterate people and they said in their literature that the interface designers should need to consider the limitations of the illiterate people, mostly they used the cellphones just for the phone calls and now in modern times the technology is evolving and it is getting cheaper in developing countries s it is equally important to designed the simple and easy navigate applications so the illiterate and blue collar people can get benefits from this.</w:t>
+      </w:r>
+      <w:r>
+        <w:rPr>
+          <w:rFonts w:ascii="Times New Roman" w:hAnsi="Times New Roman" w:cs="Times New Roman"/>
+          <w:sz w:val="24"/>
+          <w:szCs w:val="24"/>
+        </w:rPr>
+        <w:t xml:space="preserve"> </w:t>
+      </w:r>
+      <w:r>
+        <w:rPr>
+          <w:rFonts w:ascii="Times New Roman" w:hAnsi="Times New Roman" w:cs="Times New Roman"/>
+          <w:sz w:val="24"/>
+          <w:szCs w:val="24"/>
+          <w:shd w:val="clear" w:color="auto" w:fill="FFFFFF"/>
+        </w:rPr>
+        <w:t xml:space="preserve">The researchers identified the some of the major factors which majorly influenced the illiterate people, the researchers emphasized that the illiterate people have some limitations while accessing the online information, we should need to respect their limitations. </w:t>
       </w:r>
       <w:proofErr w:type="gramStart"/>
       <w:r>
@@ -7868,7 +8236,7 @@
           <w:szCs w:val="24"/>
           <w:shd w:val="clear" w:color="auto" w:fill="FFFFFF"/>
         </w:rPr>
-        <w:t>pretty simple</w:t>
+        <w:t>The majority of</w:t>
       </w:r>
       <w:proofErr w:type="gramEnd"/>
       <w:r>
@@ -7878,142 +8246,37 @@
           <w:szCs w:val="24"/>
           <w:shd w:val="clear" w:color="auto" w:fill="FFFFFF"/>
         </w:rPr>
-        <w:t xml:space="preserve"> and easily navigable.</w:t>
-      </w:r>
-      <w:r>
-        <w:rPr>
-          <w:rFonts w:ascii="Times New Roman" w:hAnsi="Times New Roman" w:cs="Times New Roman"/>
-          <w:sz w:val="24"/>
-          <w:szCs w:val="24"/>
-        </w:rPr>
-        <w:t xml:space="preserve"> </w:t>
-      </w:r>
-      <w:r>
-        <w:rPr>
-          <w:rFonts w:ascii="Times New Roman" w:hAnsi="Times New Roman" w:cs="Times New Roman"/>
-          <w:sz w:val="24"/>
-          <w:szCs w:val="24"/>
-          <w:shd w:val="clear" w:color="auto" w:fill="FFFFFF"/>
-        </w:rPr>
-        <w:t>The researchers address several questions in this paper of the illiterate persons that they came across while conducting interviews and asking for reviews for the application. They address that the user interface of application should be user-center designed for illiterate users. Their focus was this domain (illiterate people) for this they conduct different interviews and created task-based scenarios. As a result, they come up with a simple and easy to use application for the illiterate people and they get the idea to extend SMS service for the illiterate people in a more simple and easy way.</w:t>
-      </w:r>
-    </w:p>
-    <w:p>
-      <w:pPr>
-        <w:spacing w:line="360" w:lineRule="auto"/>
-        <w:jc w:val="both"/>
-        <w:rPr>
-          <w:rFonts w:ascii="Times New Roman" w:hAnsi="Times New Roman" w:cs="Times New Roman"/>
-          <w:b/>
-          <w:bCs/>
-          <w:sz w:val="24"/>
-          <w:szCs w:val="24"/>
-        </w:rPr>
-      </w:pPr>
-    </w:p>
-    <w:p>
-      <w:pPr>
-        <w:spacing w:line="360" w:lineRule="auto"/>
-        <w:jc w:val="both"/>
-        <w:rPr>
-          <w:rFonts w:ascii="Times New Roman" w:hAnsi="Times New Roman" w:cs="Times New Roman"/>
-          <w:sz w:val="24"/>
-          <w:szCs w:val="24"/>
-        </w:rPr>
-      </w:pPr>
-      <w:proofErr w:type="spellStart"/>
-      <w:r>
-        <w:rPr>
-          <w:rFonts w:ascii="Times New Roman" w:hAnsi="Times New Roman" w:cs="Times New Roman"/>
-          <w:sz w:val="24"/>
-          <w:szCs w:val="24"/>
-        </w:rPr>
-        <w:t>Restyandito</w:t>
-      </w:r>
-      <w:proofErr w:type="spellEnd"/>
-      <w:r>
-        <w:rPr>
-          <w:rFonts w:ascii="Times New Roman" w:hAnsi="Times New Roman" w:cs="Times New Roman"/>
-          <w:sz w:val="24"/>
-          <w:szCs w:val="24"/>
-        </w:rPr>
-        <w:t>, and  Alan H.S. Chan [4] have identified factors that could influence the effectiveness of the user interfaces for the illiterate people and they said in their literature that the interface designers should need to consider the limitations of the illiterate people, mostly they used the cellphones just for the phone calls and now in modern times the technology is evolving and it is getting cheaper in developing countries s it is equally important to designed the simple and easy navigate applications so the illiterate and blue collar people can get benefits from this.</w:t>
-      </w:r>
-      <w:r>
-        <w:rPr>
-          <w:rFonts w:ascii="Times New Roman" w:hAnsi="Times New Roman" w:cs="Times New Roman"/>
-          <w:sz w:val="24"/>
-          <w:szCs w:val="24"/>
-        </w:rPr>
-        <w:t xml:space="preserve"> </w:t>
-      </w:r>
-      <w:r>
-        <w:rPr>
-          <w:rFonts w:ascii="Times New Roman" w:hAnsi="Times New Roman" w:cs="Times New Roman"/>
-          <w:sz w:val="24"/>
-          <w:szCs w:val="24"/>
-          <w:shd w:val="clear" w:color="auto" w:fill="FFFFFF"/>
-        </w:rPr>
-        <w:t xml:space="preserve">The researchers identified the some of the major factors which majorly influenced the illiterate people, the researchers emphasized that the illiterate people have some limitations while accessing the online information, we should need to respect their limitations. </w:t>
-      </w:r>
-      <w:proofErr w:type="gramStart"/>
-      <w:r>
-        <w:rPr>
-          <w:rFonts w:ascii="Times New Roman" w:hAnsi="Times New Roman" w:cs="Times New Roman"/>
-          <w:sz w:val="24"/>
-          <w:szCs w:val="24"/>
-          <w:shd w:val="clear" w:color="auto" w:fill="FFFFFF"/>
-        </w:rPr>
-        <w:t>The majority of</w:t>
-      </w:r>
-      <w:proofErr w:type="gramEnd"/>
-      <w:r>
-        <w:rPr>
-          <w:rFonts w:ascii="Times New Roman" w:hAnsi="Times New Roman" w:cs="Times New Roman"/>
-          <w:sz w:val="24"/>
-          <w:szCs w:val="24"/>
-          <w:shd w:val="clear" w:color="auto" w:fill="FFFFFF"/>
-        </w:rPr>
-        <w:t xml:space="preserve"> illiterate people use the cell phones just for the voice call communication and majority of the people still don’t have smart phones. Now in modern time the technology is evolving day by day, so it is important we need to consider the design concepts which should be used while designing the interfaces. They </w:t>
-      </w:r>
-      <w:r>
-        <w:rPr>
-          <w:rFonts w:ascii="Times New Roman" w:hAnsi="Times New Roman" w:cs="Times New Roman"/>
-          <w:sz w:val="24"/>
-          <w:szCs w:val="24"/>
-          <w:shd w:val="clear" w:color="auto" w:fill="FFFFFF"/>
+        <w:t xml:space="preserve"> illiterate people use the cell phones just for the voice call communication and majority of the people still don’t have smart phones. Now in modern time the technology is evolving day by day, so it is important we need to consider the design concepts which should be used while designing the interfaces. They suggest that the interfaces should be designed in a simpler manner for which the illiterate people feel comfortable while using the application.</w:t>
+      </w:r>
+    </w:p>
+    <w:p>
+      <w:pPr>
+        <w:spacing w:line="360" w:lineRule="auto"/>
+        <w:jc w:val="both"/>
+        <w:rPr>
+          <w:rFonts w:ascii="Times New Roman" w:hAnsi="Times New Roman" w:cs="Times New Roman"/>
+          <w:sz w:val="24"/>
+          <w:szCs w:val="24"/>
+        </w:rPr>
+      </w:pPr>
+    </w:p>
+    <w:p>
+      <w:pPr>
+        <w:spacing w:line="360" w:lineRule="auto"/>
+        <w:jc w:val="both"/>
+        <w:rPr>
+          <w:rFonts w:ascii="Times New Roman" w:hAnsi="Times New Roman" w:cs="Times New Roman"/>
+          <w:sz w:val="24"/>
+          <w:szCs w:val="24"/>
+        </w:rPr>
+      </w:pPr>
+      <w:r>
+        <w:rPr>
+          <w:rFonts w:ascii="Times New Roman" w:hAnsi="Times New Roman" w:cs="Times New Roman"/>
+          <w:sz w:val="24"/>
+          <w:szCs w:val="24"/>
         </w:rPr>
         <w:lastRenderedPageBreak/>
-        <w:t>suggest that the interfaces should be designed in a simpler manner for which the illiterate people feel comfortable while using the application.</w:t>
-      </w:r>
-    </w:p>
-    <w:p>
-      <w:pPr>
-        <w:spacing w:line="360" w:lineRule="auto"/>
-        <w:jc w:val="both"/>
-        <w:rPr>
-          <w:rFonts w:ascii="Times New Roman" w:hAnsi="Times New Roman" w:cs="Times New Roman"/>
-          <w:sz w:val="24"/>
-          <w:szCs w:val="24"/>
-        </w:rPr>
-      </w:pPr>
-    </w:p>
-    <w:p>
-      <w:pPr>
-        <w:spacing w:line="360" w:lineRule="auto"/>
-        <w:jc w:val="both"/>
-        <w:rPr>
-          <w:rFonts w:ascii="Times New Roman" w:hAnsi="Times New Roman" w:cs="Times New Roman"/>
-          <w:sz w:val="24"/>
-          <w:szCs w:val="24"/>
-        </w:rPr>
-      </w:pPr>
-      <w:r>
-        <w:rPr>
-          <w:rFonts w:ascii="Times New Roman" w:hAnsi="Times New Roman" w:cs="Times New Roman"/>
-          <w:sz w:val="24"/>
-          <w:szCs w:val="24"/>
-        </w:rPr>
         <w:t xml:space="preserve">Daniel </w:t>
       </w:r>
       <w:proofErr w:type="spellStart"/>
@@ -8292,49 +8555,40 @@
           <w:szCs w:val="24"/>
           <w:shd w:val="clear" w:color="auto" w:fill="FFFFFF"/>
         </w:rPr>
-        <w:t xml:space="preserve">To make this available for majority of the people the designers and makers should need to categorized the presentation  or accession of information according to the level of literacy rates, likes for kids we need to develop interfaces in more simpler and natural way, for illiterate people the digital information should be arranged in that way they feel comfortable and more in detailed way and especially for illiterate people the digital information should be designed and present according to their level of </w:t>
-      </w:r>
-      <w:r>
-        <w:rPr>
-          <w:rFonts w:ascii="Times New Roman" w:hAnsi="Times New Roman" w:cs="Times New Roman"/>
-          <w:sz w:val="24"/>
-          <w:szCs w:val="24"/>
-          <w:shd w:val="clear" w:color="auto" w:fill="FFFFFF"/>
+        <w:t xml:space="preserve">To make this available for majority of the people the designers and makers should need to categorized the presentation  or accession of information according to the level of literacy rates, likes for kids we need to develop interfaces in more simpler and natural way, for illiterate people the digital information should be arranged in that way they feel comfortable and more in detailed way and especially for illiterate people the digital information should be designed and present according to their level of knowledge. The world is revolutionizing, and we cannot forget this big segment of the people. The best solution is to make software available for all the people in easy and accessible manner. </w:t>
+      </w:r>
+    </w:p>
+    <w:p>
+      <w:pPr>
+        <w:spacing w:line="360" w:lineRule="auto"/>
+        <w:jc w:val="both"/>
+        <w:rPr>
+          <w:rFonts w:ascii="Times New Roman" w:hAnsi="Times New Roman" w:cs="Times New Roman"/>
+          <w:sz w:val="24"/>
+          <w:szCs w:val="24"/>
+        </w:rPr>
+      </w:pPr>
+    </w:p>
+    <w:p>
+      <w:pPr>
+        <w:spacing w:line="360" w:lineRule="auto"/>
+        <w:jc w:val="both"/>
+        <w:rPr>
+          <w:rFonts w:ascii="Times New Roman" w:hAnsi="Times New Roman" w:cs="Times New Roman"/>
+          <w:b/>
+          <w:bCs/>
+          <w:sz w:val="24"/>
+          <w:szCs w:val="24"/>
+        </w:rPr>
+      </w:pPr>
+      <w:proofErr w:type="spellStart"/>
+      <w:r>
+        <w:rPr>
+          <w:rFonts w:ascii="Times New Roman" w:hAnsi="Times New Roman" w:cs="Times New Roman"/>
+          <w:sz w:val="24"/>
+          <w:szCs w:val="24"/>
         </w:rPr>
         <w:lastRenderedPageBreak/>
-        <w:t xml:space="preserve">knowledge. The world is revolutionizing, and we cannot forget this big segment of the people. The best solution is to make software available for all the people in easy and accessible manner. </w:t>
-      </w:r>
-    </w:p>
-    <w:p>
-      <w:pPr>
-        <w:spacing w:line="360" w:lineRule="auto"/>
-        <w:jc w:val="both"/>
-        <w:rPr>
-          <w:rFonts w:ascii="Times New Roman" w:hAnsi="Times New Roman" w:cs="Times New Roman"/>
-          <w:sz w:val="24"/>
-          <w:szCs w:val="24"/>
-        </w:rPr>
-      </w:pPr>
-    </w:p>
-    <w:p>
-      <w:pPr>
-        <w:spacing w:line="360" w:lineRule="auto"/>
-        <w:jc w:val="both"/>
-        <w:rPr>
-          <w:rFonts w:ascii="Times New Roman" w:hAnsi="Times New Roman" w:cs="Times New Roman"/>
-          <w:b/>
-          <w:bCs/>
-          <w:sz w:val="24"/>
-          <w:szCs w:val="24"/>
-        </w:rPr>
-      </w:pPr>
-      <w:proofErr w:type="spellStart"/>
-      <w:r>
-        <w:rPr>
-          <w:rFonts w:ascii="Times New Roman" w:hAnsi="Times New Roman" w:cs="Times New Roman"/>
-          <w:sz w:val="24"/>
-          <w:szCs w:val="24"/>
-        </w:rPr>
         <w:t>Hamzi</w:t>
       </w:r>
       <w:proofErr w:type="spellEnd"/>
@@ -8805,17 +9059,7 @@
           <w:sz w:val="24"/>
           <w:szCs w:val="24"/>
         </w:rPr>
-        <w:t xml:space="preserve"> there are more things that come under the umbrella of user experience in design is security, layouts, images, text, font, speed, </w:t>
-      </w:r>
-      <w:r>
-        <w:rPr>
-          <w:rFonts w:ascii="Times New Roman" w:hAnsi="Times New Roman" w:cs="Times New Roman"/>
-          <w:color w:val="000000"/>
-          <w:sz w:val="24"/>
-          <w:szCs w:val="24"/>
-        </w:rPr>
-        <w:lastRenderedPageBreak/>
-        <w:t xml:space="preserve">responsiveness, etc. All these terms can be concluded in a single term which is user-friendly design, a company/business can achieve their goals by being the design is user-friendly. </w:t>
+        <w:t xml:space="preserve"> there are more things that come under the umbrella of user experience in design is security, layouts, images, text, font, speed, responsiveness, etc. All these terms can be concluded in a single term which is user-friendly design, a company/business can achieve their goals by being the design is user-friendly. </w:t>
       </w:r>
     </w:p>
     <w:p>
@@ -8862,6 +9106,7 @@
           <w:sz w:val="24"/>
           <w:szCs w:val="24"/>
         </w:rPr>
+        <w:lastRenderedPageBreak/>
         <w:t xml:space="preserve">Md. Arman Ahmed, Muhammad Nazrul Islam, Fatima Jannat, and </w:t>
       </w:r>
       <w:proofErr w:type="spellStart"/>
@@ -9185,67 +9430,58 @@
           <w:szCs w:val="24"/>
           <w:shd w:val="clear" w:color="auto" w:fill="FFFFFF"/>
         </w:rPr>
-        <w:t xml:space="preserve"> simple and effective user interface for the illiterate people. The focus is on the user interface so they can come up with something fundamentally good application and will adopt all </w:t>
-      </w:r>
-      <w:r>
-        <w:rPr>
-          <w:rFonts w:ascii="Times New Roman" w:hAnsi="Times New Roman" w:cs="Times New Roman"/>
-          <w:sz w:val="24"/>
-          <w:szCs w:val="24"/>
-          <w:shd w:val="clear" w:color="auto" w:fill="FFFFFF"/>
+        <w:t xml:space="preserve"> simple and effective user interface for the illiterate people. The focus is on the user interface so they can come up with something fundamentally good application and will adopt all the global software engineering standards.</w:t>
+      </w:r>
+      <w:r>
+        <w:rPr>
+          <w:rFonts w:ascii="Times New Roman" w:hAnsi="Times New Roman" w:cs="Times New Roman"/>
+          <w:sz w:val="24"/>
+          <w:szCs w:val="24"/>
+          <w:shd w:val="clear" w:color="auto" w:fill="FFFFFF"/>
+        </w:rPr>
+        <w:t xml:space="preserve"> </w:t>
+      </w:r>
+      <w:r>
+        <w:rPr>
+          <w:rFonts w:ascii="Times New Roman" w:hAnsi="Times New Roman" w:cs="Times New Roman"/>
+          <w:sz w:val="24"/>
+          <w:szCs w:val="24"/>
+          <w:shd w:val="clear" w:color="auto" w:fill="FFFFFF"/>
+        </w:rPr>
+        <w:t>The core objective of this paper is to explore the design principles of HCI and implement them in the application of job searching.</w:t>
+      </w:r>
+    </w:p>
+    <w:p>
+      <w:pPr>
+        <w:spacing w:line="360" w:lineRule="auto"/>
+        <w:jc w:val="both"/>
+        <w:rPr>
+          <w:rFonts w:ascii="Times New Roman" w:hAnsi="Times New Roman" w:cs="Times New Roman"/>
+          <w:sz w:val="24"/>
+          <w:szCs w:val="24"/>
+        </w:rPr>
+      </w:pPr>
+    </w:p>
+    <w:p>
+      <w:pPr>
+        <w:spacing w:line="360" w:lineRule="auto"/>
+        <w:jc w:val="both"/>
+        <w:rPr>
+          <w:rFonts w:ascii="Times New Roman" w:hAnsi="Times New Roman" w:cs="Times New Roman"/>
+          <w:b/>
+          <w:bCs/>
+          <w:sz w:val="24"/>
+          <w:szCs w:val="24"/>
+        </w:rPr>
+      </w:pPr>
+      <w:proofErr w:type="spellStart"/>
+      <w:r>
+        <w:rPr>
+          <w:rFonts w:ascii="Times New Roman" w:hAnsi="Times New Roman" w:cs="Times New Roman"/>
+          <w:sz w:val="24"/>
+          <w:szCs w:val="24"/>
         </w:rPr>
         <w:lastRenderedPageBreak/>
-        <w:t>the global software engineering standards.</w:t>
-      </w:r>
-      <w:r>
-        <w:rPr>
-          <w:rFonts w:ascii="Times New Roman" w:hAnsi="Times New Roman" w:cs="Times New Roman"/>
-          <w:sz w:val="24"/>
-          <w:szCs w:val="24"/>
-          <w:shd w:val="clear" w:color="auto" w:fill="FFFFFF"/>
-        </w:rPr>
-        <w:t xml:space="preserve"> </w:t>
-      </w:r>
-      <w:r>
-        <w:rPr>
-          <w:rFonts w:ascii="Times New Roman" w:hAnsi="Times New Roman" w:cs="Times New Roman"/>
-          <w:sz w:val="24"/>
-          <w:szCs w:val="24"/>
-          <w:shd w:val="clear" w:color="auto" w:fill="FFFFFF"/>
-        </w:rPr>
-        <w:t>The core objective of this paper is to explore the design principles of HCI and implement them in the application of job searching.</w:t>
-      </w:r>
-    </w:p>
-    <w:p>
-      <w:pPr>
-        <w:spacing w:line="360" w:lineRule="auto"/>
-        <w:jc w:val="both"/>
-        <w:rPr>
-          <w:rFonts w:ascii="Times New Roman" w:hAnsi="Times New Roman" w:cs="Times New Roman"/>
-          <w:sz w:val="24"/>
-          <w:szCs w:val="24"/>
-        </w:rPr>
-      </w:pPr>
-    </w:p>
-    <w:p>
-      <w:pPr>
-        <w:spacing w:line="360" w:lineRule="auto"/>
-        <w:jc w:val="both"/>
-        <w:rPr>
-          <w:rFonts w:ascii="Times New Roman" w:hAnsi="Times New Roman" w:cs="Times New Roman"/>
-          <w:b/>
-          <w:bCs/>
-          <w:sz w:val="24"/>
-          <w:szCs w:val="24"/>
-        </w:rPr>
-      </w:pPr>
-      <w:proofErr w:type="spellStart"/>
-      <w:r>
-        <w:rPr>
-          <w:rFonts w:ascii="Times New Roman" w:hAnsi="Times New Roman" w:cs="Times New Roman"/>
-          <w:sz w:val="24"/>
-          <w:szCs w:val="24"/>
-        </w:rPr>
         <w:t>Zereh</w:t>
       </w:r>
       <w:proofErr w:type="spellEnd"/>
@@ -9667,6 +9903,7 @@
           <w:szCs w:val="24"/>
           <w:shd w:val="clear" w:color="auto" w:fill="FFFFFF"/>
         </w:rPr>
+        <w:lastRenderedPageBreak/>
         <w:t xml:space="preserve">Rahman, </w:t>
       </w:r>
       <w:proofErr w:type="spellStart"/>
@@ -10054,6 +10291,7 @@
           <w:szCs w:val="32"/>
           <w:shd w:val="clear" w:color="auto" w:fill="FFFFFF"/>
         </w:rPr>
+        <w:lastRenderedPageBreak/>
         <w:t>Similar Application Reviews</w:t>
       </w:r>
     </w:p>
@@ -10074,7 +10312,6 @@
           <w:shd w:val="clear" w:color="auto" w:fill="FFFFFF"/>
         </w:rPr>
       </w:pPr>
-      <w:proofErr w:type="spellStart"/>
       <w:r>
         <w:rPr>
           <w:rFonts w:ascii="Times New Roman" w:hAnsi="Times New Roman" w:cs="Times New Roman"/>
@@ -10087,7 +10324,6 @@
         </w:rPr>
         <w:t>Bykea</w:t>
       </w:r>
-      <w:proofErr w:type="spellEnd"/>
     </w:p>
     <w:p>
       <w:pPr>
@@ -10104,6 +10340,16 @@
           <w:shd w:val="clear" w:color="auto" w:fill="FFFFFF"/>
         </w:rPr>
       </w:pPr>
+      <w:r>
+        <w:rPr>
+          <w:rFonts w:ascii="Times New Roman" w:hAnsi="Times New Roman" w:cs="Times New Roman"/>
+          <w:color w:val="222222"/>
+          <w:sz w:val="24"/>
+          <w:szCs w:val="24"/>
+          <w:shd w:val="clear" w:color="auto" w:fill="FFFFFF"/>
+        </w:rPr>
+        <w:t xml:space="preserve">Bykea is a mobile application service which is only dedicated to bike (motorcycles) riders. It is quite popular in Pakistan for its easy process application with a simple method of booking a ride. There are other applications for booking a car (vehicle ride) which includes Careem, Uber, </w:t>
+      </w:r>
       <w:proofErr w:type="spellStart"/>
       <w:r>
         <w:rPr>
@@ -10113,7 +10359,7 @@
           <w:szCs w:val="24"/>
           <w:shd w:val="clear" w:color="auto" w:fill="FFFFFF"/>
         </w:rPr>
-        <w:t>Bykea</w:t>
+        <w:t>InDrive</w:t>
       </w:r>
       <w:proofErr w:type="spellEnd"/>
       <w:r>
@@ -10124,9 +10370,9 @@
           <w:szCs w:val="24"/>
           <w:shd w:val="clear" w:color="auto" w:fill="FFFFFF"/>
         </w:rPr>
-        <w:t xml:space="preserve"> is a mobile application service which is only dedicated to bike (motorcycles) riders. It is quite popular in Pakistan for its easy process application with a simple method of booking a ride. There are other applications for booking a car (vehicle ride) which includes Careem, Uber, </w:t>
-      </w:r>
-      <w:proofErr w:type="spellStart"/>
+        <w:t xml:space="preserve"> etc. But their </w:t>
+      </w:r>
+      <w:proofErr w:type="gramStart"/>
       <w:r>
         <w:rPr>
           <w:rFonts w:ascii="Times New Roman" w:hAnsi="Times New Roman" w:cs="Times New Roman"/>
@@ -10135,9 +10381,9 @@
           <w:szCs w:val="24"/>
           <w:shd w:val="clear" w:color="auto" w:fill="FFFFFF"/>
         </w:rPr>
-        <w:t>InDrive</w:t>
-      </w:r>
-      <w:proofErr w:type="spellEnd"/>
+        <w:t>main focus</w:t>
+      </w:r>
+      <w:proofErr w:type="gramEnd"/>
       <w:r>
         <w:rPr>
           <w:rFonts w:ascii="Times New Roman" w:hAnsi="Times New Roman" w:cs="Times New Roman"/>
@@ -10146,9 +10392,8 @@
           <w:szCs w:val="24"/>
           <w:shd w:val="clear" w:color="auto" w:fill="FFFFFF"/>
         </w:rPr>
-        <w:t xml:space="preserve"> etc. But their </w:t>
-      </w:r>
-      <w:proofErr w:type="gramStart"/>
+        <w:t xml:space="preserve"> only on car bookings, Bykea mainly focus on the bike rides and the target of Bykea services is to capture the middle class and lower-middle class, and most commonly it is used by students and other people who is going somewhere in urgency and in normal scenarios the common people use the public transport. Bykea application user interface is quite simple and the best part they are providing the functionality to user to use the app in the native language Urdu and standard English. Bykea knows their targeted users that’s why they provided the user interface to the users in Urdu language so the users who don’t have enough knowledge of English can use the application in Urdu language easily.</w:t>
+      </w:r>
       <w:r>
         <w:rPr>
           <w:rFonts w:ascii="Times New Roman" w:hAnsi="Times New Roman" w:cs="Times New Roman"/>
@@ -10157,9 +10402,8 @@
           <w:szCs w:val="24"/>
           <w:shd w:val="clear" w:color="auto" w:fill="FFFFFF"/>
         </w:rPr>
-        <w:t>main focus</w:t>
-      </w:r>
-      <w:proofErr w:type="gramEnd"/>
+        <w:t xml:space="preserve"> </w:t>
+      </w:r>
       <w:r>
         <w:rPr>
           <w:rFonts w:ascii="Times New Roman" w:hAnsi="Times New Roman" w:cs="Times New Roman"/>
@@ -10168,159 +10412,7 @@
           <w:szCs w:val="24"/>
           <w:shd w:val="clear" w:color="auto" w:fill="FFFFFF"/>
         </w:rPr>
-        <w:t xml:space="preserve"> only on car bookings, </w:t>
-      </w:r>
-      <w:proofErr w:type="spellStart"/>
-      <w:r>
-        <w:rPr>
-          <w:rFonts w:ascii="Times New Roman" w:hAnsi="Times New Roman" w:cs="Times New Roman"/>
-          <w:color w:val="222222"/>
-          <w:sz w:val="24"/>
-          <w:szCs w:val="24"/>
-          <w:shd w:val="clear" w:color="auto" w:fill="FFFFFF"/>
-        </w:rPr>
-        <w:t>Bykea</w:t>
-      </w:r>
-      <w:proofErr w:type="spellEnd"/>
-      <w:r>
-        <w:rPr>
-          <w:rFonts w:ascii="Times New Roman" w:hAnsi="Times New Roman" w:cs="Times New Roman"/>
-          <w:color w:val="222222"/>
-          <w:sz w:val="24"/>
-          <w:szCs w:val="24"/>
-          <w:shd w:val="clear" w:color="auto" w:fill="FFFFFF"/>
-        </w:rPr>
-        <w:t xml:space="preserve"> mainly focus on the bike rides and the target of </w:t>
-      </w:r>
-      <w:proofErr w:type="spellStart"/>
-      <w:r>
-        <w:rPr>
-          <w:rFonts w:ascii="Times New Roman" w:hAnsi="Times New Roman" w:cs="Times New Roman"/>
-          <w:color w:val="222222"/>
-          <w:sz w:val="24"/>
-          <w:szCs w:val="24"/>
-          <w:shd w:val="clear" w:color="auto" w:fill="FFFFFF"/>
-        </w:rPr>
-        <w:t>Bykea</w:t>
-      </w:r>
-      <w:proofErr w:type="spellEnd"/>
-      <w:r>
-        <w:rPr>
-          <w:rFonts w:ascii="Times New Roman" w:hAnsi="Times New Roman" w:cs="Times New Roman"/>
-          <w:color w:val="222222"/>
-          <w:sz w:val="24"/>
-          <w:szCs w:val="24"/>
-          <w:shd w:val="clear" w:color="auto" w:fill="FFFFFF"/>
-        </w:rPr>
-        <w:t xml:space="preserve"> services is to capture the middle class and lower-middle class, and most commonly it is used by students and other people who is going somewhere in urgency and in normal scenarios the common people use the public transport. </w:t>
-      </w:r>
-      <w:proofErr w:type="spellStart"/>
-      <w:r>
-        <w:rPr>
-          <w:rFonts w:ascii="Times New Roman" w:hAnsi="Times New Roman" w:cs="Times New Roman"/>
-          <w:color w:val="222222"/>
-          <w:sz w:val="24"/>
-          <w:szCs w:val="24"/>
-          <w:shd w:val="clear" w:color="auto" w:fill="FFFFFF"/>
-        </w:rPr>
-        <w:t>Bykea</w:t>
-      </w:r>
-      <w:proofErr w:type="spellEnd"/>
-      <w:r>
-        <w:rPr>
-          <w:rFonts w:ascii="Times New Roman" w:hAnsi="Times New Roman" w:cs="Times New Roman"/>
-          <w:color w:val="222222"/>
-          <w:sz w:val="24"/>
-          <w:szCs w:val="24"/>
-          <w:shd w:val="clear" w:color="auto" w:fill="FFFFFF"/>
-        </w:rPr>
-        <w:t xml:space="preserve"> application user interface is quite simple and the best part they are providing the functionality to user to use the app in the native language Urdu and standard English. </w:t>
-      </w:r>
-      <w:proofErr w:type="spellStart"/>
-      <w:r>
-        <w:rPr>
-          <w:rFonts w:ascii="Times New Roman" w:hAnsi="Times New Roman" w:cs="Times New Roman"/>
-          <w:color w:val="222222"/>
-          <w:sz w:val="24"/>
-          <w:szCs w:val="24"/>
-          <w:shd w:val="clear" w:color="auto" w:fill="FFFFFF"/>
-        </w:rPr>
-        <w:t>Bykea</w:t>
-      </w:r>
-      <w:proofErr w:type="spellEnd"/>
-      <w:r>
-        <w:rPr>
-          <w:rFonts w:ascii="Times New Roman" w:hAnsi="Times New Roman" w:cs="Times New Roman"/>
-          <w:color w:val="222222"/>
-          <w:sz w:val="24"/>
-          <w:szCs w:val="24"/>
-          <w:shd w:val="clear" w:color="auto" w:fill="FFFFFF"/>
-        </w:rPr>
-        <w:t xml:space="preserve"> knows their targeted users that’s why they provided the user interface to the users in Urdu language so the users who don’t have enough knowledge of English can use the application in Urdu language easily.</w:t>
-      </w:r>
-      <w:r>
-        <w:rPr>
-          <w:rFonts w:ascii="Times New Roman" w:hAnsi="Times New Roman" w:cs="Times New Roman"/>
-          <w:color w:val="222222"/>
-          <w:sz w:val="24"/>
-          <w:szCs w:val="24"/>
-          <w:shd w:val="clear" w:color="auto" w:fill="FFFFFF"/>
-        </w:rPr>
-        <w:t xml:space="preserve"> </w:t>
-      </w:r>
-      <w:r>
-        <w:rPr>
-          <w:rFonts w:ascii="Times New Roman" w:hAnsi="Times New Roman" w:cs="Times New Roman"/>
-          <w:color w:val="222222"/>
-          <w:sz w:val="24"/>
-          <w:szCs w:val="24"/>
-          <w:shd w:val="clear" w:color="auto" w:fill="FFFFFF"/>
-        </w:rPr>
-        <w:t xml:space="preserve">The functionality of </w:t>
-      </w:r>
-      <w:proofErr w:type="spellStart"/>
-      <w:r>
-        <w:rPr>
-          <w:rFonts w:ascii="Times New Roman" w:hAnsi="Times New Roman" w:cs="Times New Roman"/>
-          <w:color w:val="222222"/>
-          <w:sz w:val="24"/>
-          <w:szCs w:val="24"/>
-          <w:shd w:val="clear" w:color="auto" w:fill="FFFFFF"/>
-        </w:rPr>
-        <w:t>Bykea</w:t>
-      </w:r>
-      <w:proofErr w:type="spellEnd"/>
-      <w:r>
-        <w:rPr>
-          <w:rFonts w:ascii="Times New Roman" w:hAnsi="Times New Roman" w:cs="Times New Roman"/>
-          <w:color w:val="222222"/>
-          <w:sz w:val="24"/>
-          <w:szCs w:val="24"/>
-          <w:shd w:val="clear" w:color="auto" w:fill="FFFFFF"/>
-        </w:rPr>
-        <w:t xml:space="preserve"> is simple hence when new user installs </w:t>
-      </w:r>
-      <w:proofErr w:type="spellStart"/>
-      <w:r>
-        <w:rPr>
-          <w:rFonts w:ascii="Times New Roman" w:hAnsi="Times New Roman" w:cs="Times New Roman"/>
-          <w:color w:val="222222"/>
-          <w:sz w:val="24"/>
-          <w:szCs w:val="24"/>
-          <w:shd w:val="clear" w:color="auto" w:fill="FFFFFF"/>
-        </w:rPr>
-        <w:t>Bykea</w:t>
-      </w:r>
-      <w:proofErr w:type="spellEnd"/>
-      <w:r>
-        <w:rPr>
-          <w:rFonts w:ascii="Times New Roman" w:hAnsi="Times New Roman" w:cs="Times New Roman"/>
-          <w:color w:val="222222"/>
-          <w:sz w:val="24"/>
-          <w:szCs w:val="24"/>
-          <w:shd w:val="clear" w:color="auto" w:fill="FFFFFF"/>
-        </w:rPr>
-        <w:t xml:space="preserve"> application they just need to register through a mobile number forward by an OTP on sim mobile number, there is no functionality to register through an email because the semi-literate or illiterate people don’t </w:t>
+        <w:t xml:space="preserve">The functionality of Bykea is simple hence when new user installs Bykea application they just need to register through a mobile number forward by an OTP on sim mobile number, there is no functionality to register through an email because the semi-literate or illiterate people don’t </w:t>
       </w:r>
       <w:proofErr w:type="gramStart"/>
       <w:r>
@@ -10456,6 +10548,7 @@
           <w:szCs w:val="28"/>
           <w:shd w:val="clear" w:color="auto" w:fill="FFFFFF"/>
         </w:rPr>
+        <w:lastRenderedPageBreak/>
         <w:t>Dukan</w:t>
       </w:r>
     </w:p>
@@ -10695,29 +10788,17 @@
           <w:shd w:val="clear" w:color="auto" w:fill="FFFFFF"/>
         </w:rPr>
       </w:pPr>
-      <w:proofErr w:type="spellStart"/>
-      <w:r>
-        <w:rPr>
-          <w:rFonts w:ascii="Times New Roman" w:hAnsi="Times New Roman" w:cs="Times New Roman"/>
-          <w:b/>
-          <w:bCs/>
-          <w:sz w:val="28"/>
-          <w:szCs w:val="28"/>
-          <w:shd w:val="clear" w:color="auto" w:fill="FFFFFF"/>
-        </w:rPr>
-        <w:t>Mustakbil</w:t>
-      </w:r>
-      <w:proofErr w:type="spellEnd"/>
-      <w:r>
-        <w:rPr>
-          <w:rFonts w:ascii="Times New Roman" w:hAnsi="Times New Roman" w:cs="Times New Roman"/>
-          <w:b/>
-          <w:bCs/>
-          <w:sz w:val="28"/>
-          <w:szCs w:val="28"/>
-          <w:shd w:val="clear" w:color="auto" w:fill="FFFFFF"/>
-        </w:rPr>
-        <w:t xml:space="preserve"> Jobs </w:t>
+      <w:r>
+        <w:rPr>
+          <w:rFonts w:ascii="Times New Roman" w:hAnsi="Times New Roman" w:cs="Times New Roman"/>
+          <w:b/>
+          <w:bCs/>
+          <w:sz w:val="28"/>
+          <w:szCs w:val="28"/>
+          <w:shd w:val="clear" w:color="auto" w:fill="FFFFFF"/>
+        </w:rPr>
+        <w:lastRenderedPageBreak/>
+        <w:t xml:space="preserve">Mustakbil Jobs </w:t>
       </w:r>
     </w:p>
     <w:p>
@@ -10749,45 +10830,14 @@
           <w:shd w:val="clear" w:color="auto" w:fill="FFFFFF"/>
         </w:rPr>
       </w:pPr>
-      <w:proofErr w:type="spellStart"/>
-      <w:r>
-        <w:rPr>
-          <w:rFonts w:ascii="Times New Roman" w:hAnsi="Times New Roman" w:cs="Times New Roman"/>
-          <w:sz w:val="24"/>
-          <w:szCs w:val="24"/>
-          <w:shd w:val="clear" w:color="auto" w:fill="FFFFFF"/>
-        </w:rPr>
-        <w:t>Mustakbil</w:t>
-      </w:r>
-      <w:proofErr w:type="spellEnd"/>
-      <w:r>
-        <w:rPr>
-          <w:rFonts w:ascii="Times New Roman" w:hAnsi="Times New Roman" w:cs="Times New Roman"/>
-          <w:sz w:val="24"/>
-          <w:szCs w:val="24"/>
-          <w:shd w:val="clear" w:color="auto" w:fill="FFFFFF"/>
-        </w:rPr>
-        <w:t xml:space="preserve"> mobile application is a job portal application where you can create and maintain your profile by adding the contact details along with academic qualification and professional experience. On </w:t>
-      </w:r>
-      <w:proofErr w:type="spellStart"/>
-      <w:r>
-        <w:rPr>
-          <w:rFonts w:ascii="Times New Roman" w:hAnsi="Times New Roman" w:cs="Times New Roman"/>
-          <w:sz w:val="24"/>
-          <w:szCs w:val="24"/>
-          <w:shd w:val="clear" w:color="auto" w:fill="FFFFFF"/>
-        </w:rPr>
-        <w:t>Mustakbil</w:t>
-      </w:r>
-      <w:proofErr w:type="spellEnd"/>
-      <w:r>
-        <w:rPr>
-          <w:rFonts w:ascii="Times New Roman" w:hAnsi="Times New Roman" w:cs="Times New Roman"/>
-          <w:sz w:val="24"/>
-          <w:szCs w:val="24"/>
-          <w:shd w:val="clear" w:color="auto" w:fill="FFFFFF"/>
-        </w:rPr>
-        <w:t xml:space="preserve"> application you can apply for the jobs/internships by just a single click (if you have already completed your profile) </w:t>
+      <w:r>
+        <w:rPr>
+          <w:rFonts w:ascii="Times New Roman" w:hAnsi="Times New Roman" w:cs="Times New Roman"/>
+          <w:sz w:val="24"/>
+          <w:szCs w:val="24"/>
+          <w:shd w:val="clear" w:color="auto" w:fill="FFFFFF"/>
+        </w:rPr>
+        <w:t xml:space="preserve">Mustakbil mobile application is a job portal application where you can create and maintain your profile by adding the contact details along with academic qualification and professional experience. On Mustakbil application you can apply for the jobs/internships by just a single click (if you have already completed your profile) </w:t>
       </w:r>
       <w:proofErr w:type="gramStart"/>
       <w:r>
@@ -10845,47 +10895,7 @@
           <w:szCs w:val="24"/>
           <w:shd w:val="clear" w:color="auto" w:fill="FFFFFF"/>
         </w:rPr>
-        <w:t xml:space="preserve">. There is a functionality of searching jobs of their choice and apply on them by just through a single click. The best part of the </w:t>
-      </w:r>
-      <w:proofErr w:type="spellStart"/>
-      <w:r>
-        <w:rPr>
-          <w:rFonts w:ascii="Times New Roman" w:hAnsi="Times New Roman" w:cs="Times New Roman"/>
-          <w:sz w:val="24"/>
-          <w:szCs w:val="24"/>
-          <w:shd w:val="clear" w:color="auto" w:fill="FFFFFF"/>
-        </w:rPr>
-        <w:t>Mustakbil</w:t>
-      </w:r>
-      <w:proofErr w:type="spellEnd"/>
-      <w:r>
-        <w:rPr>
-          <w:rFonts w:ascii="Times New Roman" w:hAnsi="Times New Roman" w:cs="Times New Roman"/>
-          <w:sz w:val="24"/>
-          <w:szCs w:val="24"/>
-          <w:shd w:val="clear" w:color="auto" w:fill="FFFFFF"/>
-        </w:rPr>
-        <w:t xml:space="preserve"> application is that you just need to create your detailed profile once and then you can apply on the jobs by just hitting a single click. After applying on the jobs users can view the applications they have applied and their response in the notification section. The </w:t>
-      </w:r>
-      <w:proofErr w:type="spellStart"/>
-      <w:r>
-        <w:rPr>
-          <w:rFonts w:ascii="Times New Roman" w:hAnsi="Times New Roman" w:cs="Times New Roman"/>
-          <w:sz w:val="24"/>
-          <w:szCs w:val="24"/>
-          <w:shd w:val="clear" w:color="auto" w:fill="FFFFFF"/>
-        </w:rPr>
-        <w:t>Mustakbil</w:t>
-      </w:r>
-      <w:proofErr w:type="spellEnd"/>
-      <w:r>
-        <w:rPr>
-          <w:rFonts w:ascii="Times New Roman" w:hAnsi="Times New Roman" w:cs="Times New Roman"/>
-          <w:sz w:val="24"/>
-          <w:szCs w:val="24"/>
-          <w:shd w:val="clear" w:color="auto" w:fill="FFFFFF"/>
-        </w:rPr>
-        <w:t xml:space="preserve"> application also have a functionality of messages so the companies and the candidate can communicate on the platform. The application focus is to provide the platform for the jobseekers of all levels that’s why the design is so simple with less text and simple functionalities. </w:t>
+        <w:t xml:space="preserve">. There is a functionality of searching jobs of their choice and apply on them by just through a single click. The best part of the Mustakbil application is that you just need to create your detailed profile once and then you can apply on the jobs by just hitting a single click. After applying on the jobs users can view the applications they have applied and their response in the notification section. The Mustakbil application also have a functionality of messages so the companies and the candidate can communicate on the platform. The application focus is to provide the platform for the jobseekers of all levels that’s why the design is so simple with less text and simple functionalities. </w:t>
       </w:r>
       <w:r>
         <w:rPr>
@@ -10972,6 +10982,7 @@
           <w:sz w:val="32"/>
           <w:szCs w:val="32"/>
         </w:rPr>
+        <w:lastRenderedPageBreak/>
         <w:t>Chapter 0</w:t>
       </w:r>
       <w:r>
@@ -11206,7 +11217,7 @@
           <w:sz w:val="24"/>
           <w:szCs w:val="24"/>
         </w:rPr>
-        <w:t xml:space="preserve">The application has a search functionality </w:t>
+        <w:t xml:space="preserve">The application has a search functionality which helps the users/organizations to find the labors according to the location wise, on the other side the contractors (labors) will manage their profile portfolio by uploading their previous work </w:t>
       </w:r>
       <w:r>
         <w:rPr>
@@ -11215,7 +11226,7 @@
           <w:szCs w:val="24"/>
         </w:rPr>
         <w:lastRenderedPageBreak/>
-        <w:t>which helps the users/organizations to find the labors according to the location wise, on the other side the contractors (labors) will manage their profile portfolio by uploading their previous work videos/pictures and most importantly their preference of working location along with their availability and working hours. The organizations can post their requirements and the contractors will reach them and the organizations can review the contractor’s profile and will hire them accordingly.</w:t>
+        <w:t>videos/pictures and most importantly their preference of working location along with their availability and working hours. The organizations can post their requirements and the contractors will reach them and the organizations can review the contractor’s profile and will hire them accordingly.</w:t>
       </w:r>
     </w:p>
     <w:p>
@@ -11416,7 +11427,7 @@
           <w:sz w:val="24"/>
           <w:szCs w:val="24"/>
         </w:rPr>
-        <w:t xml:space="preserve"> register their selves and set up their profiles by uploading picture and adding other contact details, similarly the </w:t>
+        <w:t xml:space="preserve"> register their selves and set up their profiles by uploading picture and adding other contact details, similarly the companies/organizations can also register their selves and posts jobs and hire the people from the platform. The login is simple and according to the standards like the login / register functionality </w:t>
       </w:r>
       <w:r>
         <w:rPr>
@@ -11425,7 +11436,7 @@
           <w:szCs w:val="24"/>
         </w:rPr>
         <w:lastRenderedPageBreak/>
-        <w:t>companies/organizations can also register their selves and posts jobs and hire the people from the platform. The login is simple and according to the standards like the login / register functionality of popular apps like Facebook, LinkedIn etc. And somehow if the user forgets the password the application has a functionality to recover the account by clicking on forgetting a password and then the user will be able to recover the account through a verification code at mail. As mentioned, that the main (first) screen would be the login screen and if the user is using the application for the first time the user will see the option of register and only after registering the user will be able to use the application. And if the user wants to signoff from the application, then the application has a functionality of logout like any other social media apps. When the user wants to logout from the application the user will hit the logout button and the application will show the user a popup alert asking for the confirmation of logout and based on the user action it will make action and after the logout the user will be back to login screen.</w:t>
+        <w:t>of popular apps like Facebook, LinkedIn etc. And somehow if the user forgets the password the application has a functionality to recover the account by clicking on forgetting a password and then the user will be able to recover the account through a verification code at mail. As mentioned, that the main (first) screen would be the login screen and if the user is using the application for the first time the user will see the option of register and only after registering the user will be able to use the application. And if the user wants to signoff from the application, then the application has a functionality of logout like any other social media apps. When the user wants to logout from the application the user will hit the logout button and the application will show the user a popup alert asking for the confirmation of logout and based on the user action it will make action and after the logout the user will be back to login screen.</w:t>
       </w:r>
     </w:p>
     <w:p>
@@ -11532,266 +11543,258 @@
           <w:sz w:val="24"/>
           <w:szCs w:val="24"/>
         </w:rPr>
-        <w:t xml:space="preserve"> </w:t>
-      </w:r>
-      <w:r>
-        <w:rPr>
-          <w:rFonts w:ascii="Times New Roman" w:hAnsi="Times New Roman" w:cs="Times New Roman"/>
+        <w:t xml:space="preserve"> and the other option is that by filtering and searching by location and the user will find the profiles and then the user will contact them directly.</w:t>
+      </w:r>
+    </w:p>
+    <w:p>
+      <w:pPr>
+        <w:spacing w:line="360" w:lineRule="auto"/>
+        <w:jc w:val="both"/>
+        <w:rPr>
+          <w:rFonts w:ascii="Times New Roman" w:hAnsi="Times New Roman" w:cs="Times New Roman"/>
+          <w:sz w:val="24"/>
+          <w:szCs w:val="24"/>
+        </w:rPr>
+      </w:pPr>
+    </w:p>
+    <w:p>
+      <w:pPr>
+        <w:spacing w:line="360" w:lineRule="auto"/>
+        <w:jc w:val="both"/>
+        <w:rPr>
+          <w:rFonts w:ascii="Times New Roman" w:hAnsi="Times New Roman" w:cs="Times New Roman"/>
+          <w:b/>
+          <w:bCs/>
+          <w:sz w:val="24"/>
+          <w:szCs w:val="24"/>
+        </w:rPr>
+      </w:pPr>
+      <w:r>
+        <w:rPr>
+          <w:rFonts w:ascii="Times New Roman" w:hAnsi="Times New Roman" w:cs="Times New Roman"/>
+          <w:b/>
+          <w:bCs/>
+          <w:sz w:val="24"/>
+          <w:szCs w:val="24"/>
+        </w:rPr>
+        <w:t>Filter</w:t>
+      </w:r>
+      <w:r>
+        <w:rPr>
+          <w:rFonts w:ascii="Times New Roman" w:hAnsi="Times New Roman" w:cs="Times New Roman"/>
+          <w:b/>
+          <w:bCs/>
+          <w:sz w:val="24"/>
+          <w:szCs w:val="24"/>
+        </w:rPr>
+        <w:t xml:space="preserve"> &amp; </w:t>
+      </w:r>
+      <w:r>
+        <w:rPr>
+          <w:rFonts w:ascii="Times New Roman" w:hAnsi="Times New Roman" w:cs="Times New Roman"/>
+          <w:b/>
+          <w:bCs/>
+          <w:sz w:val="24"/>
+          <w:szCs w:val="24"/>
+        </w:rPr>
+        <w:t>Search</w:t>
+      </w:r>
+      <w:r>
+        <w:rPr>
+          <w:rFonts w:ascii="Times New Roman" w:hAnsi="Times New Roman" w:cs="Times New Roman"/>
+          <w:b/>
+          <w:bCs/>
+          <w:sz w:val="24"/>
+          <w:szCs w:val="24"/>
+        </w:rPr>
+        <w:t xml:space="preserve"> Feature</w:t>
+      </w:r>
+    </w:p>
+    <w:p>
+      <w:pPr>
+        <w:spacing w:line="360" w:lineRule="auto"/>
+        <w:jc w:val="both"/>
+        <w:rPr>
+          <w:rFonts w:ascii="Times New Roman" w:hAnsi="Times New Roman" w:cs="Times New Roman"/>
+          <w:sz w:val="24"/>
+          <w:szCs w:val="24"/>
+        </w:rPr>
+      </w:pPr>
+      <w:r>
+        <w:rPr>
+          <w:rFonts w:ascii="Times New Roman" w:hAnsi="Times New Roman" w:cs="Times New Roman"/>
+          <w:sz w:val="24"/>
+          <w:szCs w:val="24"/>
+        </w:rPr>
+        <w:t xml:space="preserve">For the ease of users, the application will have functionalities of filter and search. On the main page (the first main page when user logged-in to the application) the user will see the filter and search icons on the top. The App bar will be only dedicated to the filter and search functionality. The filter has some predefined locations names (right now it will be only for the towns and areas of Karachi city) in near future the filter will be worked for the different cities. The users can filter the locations and look for the companies/laborers/contractors and the users can filter the cities/areas/towns and the users will see the profiles from the nearest filter. The search functionality will also facilitate the users to not only search for the laborers or contractors but also the users can search for the </w:t>
+      </w:r>
+      <w:proofErr w:type="gramStart"/>
+      <w:r>
+        <w:rPr>
+          <w:rFonts w:ascii="Times New Roman" w:hAnsi="Times New Roman" w:cs="Times New Roman"/>
+          <w:sz w:val="24"/>
+          <w:szCs w:val="24"/>
+        </w:rPr>
+        <w:t>particular profile</w:t>
+      </w:r>
+      <w:proofErr w:type="gramEnd"/>
+      <w:r>
+        <w:rPr>
+          <w:rFonts w:ascii="Times New Roman" w:hAnsi="Times New Roman" w:cs="Times New Roman"/>
+          <w:sz w:val="24"/>
+          <w:szCs w:val="24"/>
+        </w:rPr>
+        <w:t>, particular organization and particular location.</w:t>
+      </w:r>
+    </w:p>
+    <w:p>
+      <w:pPr>
+        <w:spacing w:line="360" w:lineRule="auto"/>
+        <w:jc w:val="both"/>
+        <w:rPr>
+          <w:rFonts w:ascii="Times New Roman" w:hAnsi="Times New Roman" w:cs="Times New Roman"/>
+          <w:sz w:val="24"/>
+          <w:szCs w:val="24"/>
+        </w:rPr>
+      </w:pPr>
+    </w:p>
+    <w:p>
+      <w:pPr>
+        <w:spacing w:line="360" w:lineRule="auto"/>
+        <w:jc w:val="both"/>
+        <w:rPr>
+          <w:rFonts w:ascii="Times New Roman" w:hAnsi="Times New Roman" w:cs="Times New Roman"/>
+          <w:b/>
+          <w:bCs/>
+          <w:sz w:val="24"/>
+          <w:szCs w:val="24"/>
+        </w:rPr>
+      </w:pPr>
+      <w:r>
+        <w:rPr>
+          <w:rFonts w:ascii="Times New Roman" w:hAnsi="Times New Roman" w:cs="Times New Roman"/>
+          <w:b/>
+          <w:bCs/>
+          <w:sz w:val="24"/>
+          <w:szCs w:val="24"/>
+        </w:rPr>
+        <w:t xml:space="preserve">Easy apply </w:t>
+      </w:r>
+      <w:r>
+        <w:rPr>
+          <w:rFonts w:ascii="Times New Roman" w:hAnsi="Times New Roman" w:cs="Times New Roman"/>
+          <w:b/>
+          <w:bCs/>
+          <w:sz w:val="24"/>
+          <w:szCs w:val="24"/>
+        </w:rPr>
+        <w:t>&amp; Applicants applied</w:t>
+      </w:r>
+    </w:p>
+    <w:p>
+      <w:pPr>
+        <w:spacing w:line="360" w:lineRule="auto"/>
+        <w:jc w:val="both"/>
+        <w:rPr>
+          <w:rFonts w:ascii="Times New Roman" w:hAnsi="Times New Roman" w:cs="Times New Roman"/>
+          <w:sz w:val="24"/>
+          <w:szCs w:val="24"/>
+        </w:rPr>
+      </w:pPr>
+      <w:r>
+        <w:rPr>
+          <w:rFonts w:ascii="Times New Roman" w:hAnsi="Times New Roman" w:cs="Times New Roman"/>
+          <w:sz w:val="24"/>
+          <w:szCs w:val="24"/>
+        </w:rPr>
+        <w:t xml:space="preserve">As users and organizations can post the jobs as per the needs and the contractors / laborers can apply on them easily through a single click. The concept of single is simply straight forward, its work in a way that if someone posted a job and then the laborers can apply them by clicking on the job and the user (labor) will see the button </w:t>
+      </w:r>
+      <w:proofErr w:type="gramStart"/>
+      <w:r>
+        <w:rPr>
+          <w:rFonts w:ascii="Times New Roman" w:hAnsi="Times New Roman" w:cs="Times New Roman"/>
+          <w:sz w:val="24"/>
+          <w:szCs w:val="24"/>
+        </w:rPr>
+        <w:t>of  ‘</w:t>
+      </w:r>
+      <w:proofErr w:type="gramEnd"/>
+      <w:r>
+        <w:rPr>
+          <w:rFonts w:ascii="Times New Roman" w:hAnsi="Times New Roman" w:cs="Times New Roman"/>
+          <w:sz w:val="24"/>
+          <w:szCs w:val="24"/>
+        </w:rPr>
+        <w:t>easy apply’ after clicking on this it will redirect on the mail box with predefined message and the user don’t need to much they just need to attach their portfolio or resume. All the process will be straight forward the user (the applicant) don’t need to do much, it will be done with few clicks and on top of that there would be a functionality for the applicants (contractors/laborers) can see the number of applicants who applied on that job before. The focus is to make the process as easy as possible, so the user doesn’t need to use the complexity of the application.</w:t>
+      </w:r>
+    </w:p>
+    <w:p>
+      <w:pPr>
+        <w:spacing w:line="360" w:lineRule="auto"/>
+        <w:jc w:val="both"/>
+        <w:rPr>
+          <w:rFonts w:ascii="Times New Roman" w:hAnsi="Times New Roman" w:cs="Times New Roman"/>
+          <w:sz w:val="24"/>
+          <w:szCs w:val="24"/>
+        </w:rPr>
+      </w:pPr>
+    </w:p>
+    <w:p>
+      <w:pPr>
+        <w:spacing w:line="360" w:lineRule="auto"/>
+        <w:jc w:val="both"/>
+        <w:rPr>
+          <w:rFonts w:ascii="Times New Roman" w:hAnsi="Times New Roman" w:cs="Times New Roman"/>
+          <w:sz w:val="24"/>
+          <w:szCs w:val="24"/>
+        </w:rPr>
+      </w:pPr>
+    </w:p>
+    <w:p>
+      <w:pPr>
+        <w:spacing w:line="360" w:lineRule="auto"/>
+        <w:jc w:val="both"/>
+        <w:rPr>
+          <w:rFonts w:ascii="Times New Roman" w:hAnsi="Times New Roman" w:cs="Times New Roman"/>
+          <w:sz w:val="24"/>
+          <w:szCs w:val="24"/>
+        </w:rPr>
+      </w:pPr>
+    </w:p>
+    <w:p>
+      <w:pPr>
+        <w:spacing w:line="360" w:lineRule="auto"/>
+        <w:jc w:val="both"/>
+        <w:rPr>
+          <w:rFonts w:ascii="Times New Roman" w:hAnsi="Times New Roman" w:cs="Times New Roman"/>
+          <w:b/>
+          <w:bCs/>
+          <w:sz w:val="24"/>
+          <w:szCs w:val="24"/>
+        </w:rPr>
+      </w:pPr>
+    </w:p>
+    <w:p>
+      <w:pPr>
+        <w:spacing w:line="360" w:lineRule="auto"/>
+        <w:jc w:val="both"/>
+        <w:rPr>
+          <w:rFonts w:ascii="Times New Roman" w:hAnsi="Times New Roman" w:cs="Times New Roman"/>
+          <w:b/>
+          <w:bCs/>
+          <w:sz w:val="24"/>
+          <w:szCs w:val="24"/>
+        </w:rPr>
+      </w:pPr>
+      <w:r>
+        <w:rPr>
+          <w:rFonts w:ascii="Times New Roman" w:hAnsi="Times New Roman" w:cs="Times New Roman"/>
+          <w:b/>
+          <w:bCs/>
           <w:sz w:val="24"/>
           <w:szCs w:val="24"/>
         </w:rPr>
         <w:lastRenderedPageBreak/>
-        <w:t>and the other option is that by filtering and searching by location and the user will find the profiles and then the user will contact them directly.</w:t>
-      </w:r>
-    </w:p>
-    <w:p>
-      <w:pPr>
-        <w:spacing w:line="360" w:lineRule="auto"/>
-        <w:jc w:val="both"/>
-        <w:rPr>
-          <w:rFonts w:ascii="Times New Roman" w:hAnsi="Times New Roman" w:cs="Times New Roman"/>
-          <w:sz w:val="24"/>
-          <w:szCs w:val="24"/>
-        </w:rPr>
-      </w:pPr>
-    </w:p>
-    <w:p>
-      <w:pPr>
-        <w:spacing w:line="360" w:lineRule="auto"/>
-        <w:jc w:val="both"/>
-        <w:rPr>
-          <w:rFonts w:ascii="Times New Roman" w:hAnsi="Times New Roman" w:cs="Times New Roman"/>
-          <w:b/>
-          <w:bCs/>
-          <w:sz w:val="24"/>
-          <w:szCs w:val="24"/>
-        </w:rPr>
-      </w:pPr>
-      <w:r>
-        <w:rPr>
-          <w:rFonts w:ascii="Times New Roman" w:hAnsi="Times New Roman" w:cs="Times New Roman"/>
-          <w:b/>
-          <w:bCs/>
-          <w:sz w:val="24"/>
-          <w:szCs w:val="24"/>
-        </w:rPr>
-        <w:t>Filter</w:t>
-      </w:r>
-      <w:r>
-        <w:rPr>
-          <w:rFonts w:ascii="Times New Roman" w:hAnsi="Times New Roman" w:cs="Times New Roman"/>
-          <w:b/>
-          <w:bCs/>
-          <w:sz w:val="24"/>
-          <w:szCs w:val="24"/>
-        </w:rPr>
-        <w:t xml:space="preserve"> &amp; </w:t>
-      </w:r>
-      <w:r>
-        <w:rPr>
-          <w:rFonts w:ascii="Times New Roman" w:hAnsi="Times New Roman" w:cs="Times New Roman"/>
-          <w:b/>
-          <w:bCs/>
-          <w:sz w:val="24"/>
-          <w:szCs w:val="24"/>
-        </w:rPr>
-        <w:t>Search</w:t>
-      </w:r>
-      <w:r>
-        <w:rPr>
-          <w:rFonts w:ascii="Times New Roman" w:hAnsi="Times New Roman" w:cs="Times New Roman"/>
-          <w:b/>
-          <w:bCs/>
-          <w:sz w:val="24"/>
-          <w:szCs w:val="24"/>
-        </w:rPr>
-        <w:t xml:space="preserve"> Feature</w:t>
-      </w:r>
-    </w:p>
-    <w:p>
-      <w:pPr>
-        <w:spacing w:line="360" w:lineRule="auto"/>
-        <w:jc w:val="both"/>
-        <w:rPr>
-          <w:rFonts w:ascii="Times New Roman" w:hAnsi="Times New Roman" w:cs="Times New Roman"/>
-          <w:sz w:val="24"/>
-          <w:szCs w:val="24"/>
-        </w:rPr>
-      </w:pPr>
-      <w:r>
-        <w:rPr>
-          <w:rFonts w:ascii="Times New Roman" w:hAnsi="Times New Roman" w:cs="Times New Roman"/>
-          <w:sz w:val="24"/>
-          <w:szCs w:val="24"/>
-        </w:rPr>
-        <w:t xml:space="preserve">For the ease of users, the application will have functionalities of filter and search. On the main page (the first main page when user logged-in to the application) the user will see the filter and search icons on the top. The App bar will be only dedicated to the filter and search functionality. The filter has some predefined locations names (right now it will be only for the towns and areas of Karachi city) in near future the filter will be worked for the different cities. The users can filter the locations and look for the companies/laborers/contractors and the users can filter the cities/areas/towns and the users will see the profiles from the nearest filter. The search functionality will also facilitate the users to not only search for the laborers or contractors but also the users can search for the </w:t>
-      </w:r>
-      <w:proofErr w:type="gramStart"/>
-      <w:r>
-        <w:rPr>
-          <w:rFonts w:ascii="Times New Roman" w:hAnsi="Times New Roman" w:cs="Times New Roman"/>
-          <w:sz w:val="24"/>
-          <w:szCs w:val="24"/>
-        </w:rPr>
-        <w:t>particular profile</w:t>
-      </w:r>
-      <w:proofErr w:type="gramEnd"/>
-      <w:r>
-        <w:rPr>
-          <w:rFonts w:ascii="Times New Roman" w:hAnsi="Times New Roman" w:cs="Times New Roman"/>
-          <w:sz w:val="24"/>
-          <w:szCs w:val="24"/>
-        </w:rPr>
-        <w:t>, particular organization and particular location.</w:t>
-      </w:r>
-    </w:p>
-    <w:p>
-      <w:pPr>
-        <w:spacing w:line="360" w:lineRule="auto"/>
-        <w:jc w:val="both"/>
-        <w:rPr>
-          <w:rFonts w:ascii="Times New Roman" w:hAnsi="Times New Roman" w:cs="Times New Roman"/>
-          <w:sz w:val="24"/>
-          <w:szCs w:val="24"/>
-        </w:rPr>
-      </w:pPr>
-    </w:p>
-    <w:p>
-      <w:pPr>
-        <w:spacing w:line="360" w:lineRule="auto"/>
-        <w:jc w:val="both"/>
-        <w:rPr>
-          <w:rFonts w:ascii="Times New Roman" w:hAnsi="Times New Roman" w:cs="Times New Roman"/>
-          <w:b/>
-          <w:bCs/>
-          <w:sz w:val="24"/>
-          <w:szCs w:val="24"/>
-        </w:rPr>
-      </w:pPr>
-      <w:r>
-        <w:rPr>
-          <w:rFonts w:ascii="Times New Roman" w:hAnsi="Times New Roman" w:cs="Times New Roman"/>
-          <w:b/>
-          <w:bCs/>
-          <w:sz w:val="24"/>
-          <w:szCs w:val="24"/>
-        </w:rPr>
-        <w:t xml:space="preserve">Easy apply </w:t>
-      </w:r>
-      <w:r>
-        <w:rPr>
-          <w:rFonts w:ascii="Times New Roman" w:hAnsi="Times New Roman" w:cs="Times New Roman"/>
-          <w:b/>
-          <w:bCs/>
-          <w:sz w:val="24"/>
-          <w:szCs w:val="24"/>
-        </w:rPr>
-        <w:t>&amp; Applicants applied</w:t>
-      </w:r>
-    </w:p>
-    <w:p>
-      <w:pPr>
-        <w:spacing w:line="360" w:lineRule="auto"/>
-        <w:jc w:val="both"/>
-        <w:rPr>
-          <w:rFonts w:ascii="Times New Roman" w:hAnsi="Times New Roman" w:cs="Times New Roman"/>
-          <w:sz w:val="24"/>
-          <w:szCs w:val="24"/>
-        </w:rPr>
-      </w:pPr>
-      <w:r>
-        <w:rPr>
-          <w:rFonts w:ascii="Times New Roman" w:hAnsi="Times New Roman" w:cs="Times New Roman"/>
-          <w:sz w:val="24"/>
-          <w:szCs w:val="24"/>
-        </w:rPr>
-        <w:t xml:space="preserve">As users and organizations can post the jobs as per the needs and the contractors / laborers can apply on them easily through a single click. The concept of single is simply straight forward, its work in a way that if someone posted a job and then the laborers can apply them by clicking on the job and the user (labor) will see the button </w:t>
-      </w:r>
-      <w:proofErr w:type="gramStart"/>
-      <w:r>
-        <w:rPr>
-          <w:rFonts w:ascii="Times New Roman" w:hAnsi="Times New Roman" w:cs="Times New Roman"/>
-          <w:sz w:val="24"/>
-          <w:szCs w:val="24"/>
-        </w:rPr>
-        <w:t>of  ‘</w:t>
-      </w:r>
-      <w:proofErr w:type="gramEnd"/>
-      <w:r>
-        <w:rPr>
-          <w:rFonts w:ascii="Times New Roman" w:hAnsi="Times New Roman" w:cs="Times New Roman"/>
-          <w:sz w:val="24"/>
-          <w:szCs w:val="24"/>
-        </w:rPr>
-        <w:t>easy apply’ after clicking on this it will redirect on the mail box with predefined message and the user don’t need to much they just need to attach their portfolio or resume. All the process will be straight forward the user (the applicant) don’t need to do much, it will be done with few clicks and on top of that there would be a functionality for the applicants (contractors/laborers) can see the number of applicants who applied on that job before. The focus is to make the process as easy as possible, so the user doesn’t need to use the complexity of the application.</w:t>
-      </w:r>
-    </w:p>
-    <w:p>
-      <w:pPr>
-        <w:spacing w:line="360" w:lineRule="auto"/>
-        <w:jc w:val="both"/>
-        <w:rPr>
-          <w:rFonts w:ascii="Times New Roman" w:hAnsi="Times New Roman" w:cs="Times New Roman"/>
-          <w:sz w:val="24"/>
-          <w:szCs w:val="24"/>
-        </w:rPr>
-      </w:pPr>
-    </w:p>
-    <w:p>
-      <w:pPr>
-        <w:spacing w:line="360" w:lineRule="auto"/>
-        <w:jc w:val="both"/>
-        <w:rPr>
-          <w:rFonts w:ascii="Times New Roman" w:hAnsi="Times New Roman" w:cs="Times New Roman"/>
-          <w:sz w:val="24"/>
-          <w:szCs w:val="24"/>
-        </w:rPr>
-      </w:pPr>
-    </w:p>
-    <w:p>
-      <w:pPr>
-        <w:spacing w:line="360" w:lineRule="auto"/>
-        <w:jc w:val="both"/>
-        <w:rPr>
-          <w:rFonts w:ascii="Times New Roman" w:hAnsi="Times New Roman" w:cs="Times New Roman"/>
-          <w:sz w:val="24"/>
-          <w:szCs w:val="24"/>
-        </w:rPr>
-      </w:pPr>
-    </w:p>
-    <w:p>
-      <w:pPr>
-        <w:spacing w:line="360" w:lineRule="auto"/>
-        <w:jc w:val="both"/>
-        <w:rPr>
-          <w:rFonts w:ascii="Times New Roman" w:hAnsi="Times New Roman" w:cs="Times New Roman"/>
-          <w:b/>
-          <w:bCs/>
-          <w:sz w:val="24"/>
-          <w:szCs w:val="24"/>
-        </w:rPr>
-      </w:pPr>
-    </w:p>
-    <w:p>
-      <w:pPr>
-        <w:spacing w:line="360" w:lineRule="auto"/>
-        <w:jc w:val="both"/>
-        <w:rPr>
-          <w:rFonts w:ascii="Times New Roman" w:hAnsi="Times New Roman" w:cs="Times New Roman"/>
-          <w:b/>
-          <w:bCs/>
-          <w:sz w:val="24"/>
-          <w:szCs w:val="24"/>
-        </w:rPr>
-      </w:pPr>
-      <w:r>
-        <w:rPr>
-          <w:rFonts w:ascii="Times New Roman" w:hAnsi="Times New Roman" w:cs="Times New Roman"/>
-          <w:b/>
-          <w:bCs/>
-          <w:sz w:val="24"/>
-          <w:szCs w:val="24"/>
-        </w:rPr>
         <w:t xml:space="preserve">Add comments </w:t>
       </w:r>
       <w:r>
@@ -11983,7 +11986,7 @@
           <w:sz w:val="24"/>
           <w:szCs w:val="24"/>
         </w:rPr>
-        <w:t xml:space="preserve">The application will have a bottom navigation bar and the top app bar for navigating through the different parts of the application. In the app bar (on the top) there are two main components of the application which includes the filter and search functionality. The app bar will have only two </w:t>
+        <w:t xml:space="preserve">The application will have a bottom navigation bar and the top app bar for navigating through the different parts of the application. In the app bar (on the top) there are two main components of the application which includes the filter and search functionality. The app bar will have only two sections which is the core essential functionality of the application from which the user can go and </w:t>
       </w:r>
       <w:r>
         <w:rPr>
@@ -11992,7 +11995,7 @@
           <w:szCs w:val="24"/>
         </w:rPr>
         <w:lastRenderedPageBreak/>
-        <w:t xml:space="preserve">sections which is the core essential functionality of the application from which the user can go and find for the right choice of their interest. In the bottom navigation bar, the different components of the application will be accessible which includes user/company profile, the search, main feed section (main page), post (+ icon to write new posts) and the logout. The bottom navigation bar will be developed with the active icons so the users can easily navigate through the application for that purpose the icons will be used. </w:t>
+        <w:t xml:space="preserve">find for the right choice of their interest. In the bottom navigation bar, the different components of the application will be accessible which includes user/company profile, the search, main feed section (main page), post (+ icon to write new posts) and the logout. The bottom navigation bar will be developed with the active icons so the users can easily navigate through the application for that purpose the icons will be used. </w:t>
       </w:r>
     </w:p>
     <w:p>
@@ -12203,56 +12206,48 @@
           <w:sz w:val="24"/>
           <w:szCs w:val="24"/>
         </w:rPr>
-        <w:t xml:space="preserve"> when it occurs. </w:t>
-      </w:r>
-      <w:r>
-        <w:rPr>
-          <w:rFonts w:ascii="Times New Roman" w:hAnsi="Times New Roman" w:cs="Times New Roman"/>
-          <w:sz w:val="24"/>
-          <w:szCs w:val="24"/>
+        <w:t xml:space="preserve"> when it occurs. Also, the API, User Interface testing will be tested to check the flow of application and the working of </w:t>
+      </w:r>
+      <w:proofErr w:type="gramStart"/>
+      <w:r>
+        <w:rPr>
+          <w:rFonts w:ascii="Times New Roman" w:hAnsi="Times New Roman" w:cs="Times New Roman"/>
+          <w:sz w:val="24"/>
+          <w:szCs w:val="24"/>
+        </w:rPr>
+        <w:t>application as a whole</w:t>
+      </w:r>
+      <w:proofErr w:type="gramEnd"/>
+      <w:r>
+        <w:rPr>
+          <w:rFonts w:ascii="Times New Roman" w:hAnsi="Times New Roman" w:cs="Times New Roman"/>
+          <w:sz w:val="24"/>
+          <w:szCs w:val="24"/>
+        </w:rPr>
+        <w:t>.</w:t>
+      </w:r>
+    </w:p>
+    <w:p>
+      <w:pPr>
+        <w:spacing w:line="360" w:lineRule="auto"/>
+        <w:jc w:val="both"/>
+        <w:rPr>
+          <w:rFonts w:ascii="Times New Roman" w:hAnsi="Times New Roman" w:cs="Times New Roman"/>
+          <w:b/>
+          <w:bCs/>
+          <w:sz w:val="28"/>
+          <w:szCs w:val="28"/>
+        </w:rPr>
+      </w:pPr>
+      <w:r>
+        <w:rPr>
+          <w:rFonts w:ascii="Times New Roman" w:hAnsi="Times New Roman" w:cs="Times New Roman"/>
+          <w:b/>
+          <w:bCs/>
+          <w:sz w:val="28"/>
+          <w:szCs w:val="28"/>
         </w:rPr>
         <w:lastRenderedPageBreak/>
-        <w:t xml:space="preserve">Also, the API, User Interface testing will be tested to check the flow of application and the working of </w:t>
-      </w:r>
-      <w:proofErr w:type="gramStart"/>
-      <w:r>
-        <w:rPr>
-          <w:rFonts w:ascii="Times New Roman" w:hAnsi="Times New Roman" w:cs="Times New Roman"/>
-          <w:sz w:val="24"/>
-          <w:szCs w:val="24"/>
-        </w:rPr>
-        <w:t>application as a whole</w:t>
-      </w:r>
-      <w:proofErr w:type="gramEnd"/>
-      <w:r>
-        <w:rPr>
-          <w:rFonts w:ascii="Times New Roman" w:hAnsi="Times New Roman" w:cs="Times New Roman"/>
-          <w:sz w:val="24"/>
-          <w:szCs w:val="24"/>
-        </w:rPr>
-        <w:t>.</w:t>
-      </w:r>
-    </w:p>
-    <w:p>
-      <w:pPr>
-        <w:spacing w:line="360" w:lineRule="auto"/>
-        <w:jc w:val="both"/>
-        <w:rPr>
-          <w:rFonts w:ascii="Times New Roman" w:hAnsi="Times New Roman" w:cs="Times New Roman"/>
-          <w:b/>
-          <w:bCs/>
-          <w:sz w:val="28"/>
-          <w:szCs w:val="28"/>
-        </w:rPr>
-      </w:pPr>
-      <w:r>
-        <w:rPr>
-          <w:rFonts w:ascii="Times New Roman" w:hAnsi="Times New Roman" w:cs="Times New Roman"/>
-          <w:b/>
-          <w:bCs/>
-          <w:sz w:val="28"/>
-          <w:szCs w:val="28"/>
-        </w:rPr>
         <w:t xml:space="preserve">3.2 </w:t>
       </w:r>
       <w:r>
@@ -12503,58 +12498,50 @@
           <w:sz w:val="24"/>
           <w:szCs w:val="24"/>
         </w:rPr>
-        <w:t xml:space="preserve">through </w:t>
-      </w:r>
-      <w:r>
-        <w:rPr>
-          <w:rFonts w:ascii="Times New Roman" w:hAnsi="Times New Roman" w:cs="Times New Roman"/>
+        <w:t>through the use of</w:t>
+      </w:r>
+      <w:proofErr w:type="gramEnd"/>
+      <w:r>
+        <w:rPr>
+          <w:rFonts w:ascii="Times New Roman" w:hAnsi="Times New Roman" w:cs="Times New Roman"/>
+          <w:sz w:val="24"/>
+          <w:szCs w:val="24"/>
+        </w:rPr>
+        <w:t xml:space="preserve"> icons with text links with a good font size and the components of applications will have a similar theme throughout the application.</w:t>
+      </w:r>
+    </w:p>
+    <w:p>
+      <w:pPr>
+        <w:spacing w:line="360" w:lineRule="auto"/>
+        <w:jc w:val="both"/>
+        <w:rPr>
+          <w:rFonts w:ascii="Times New Roman" w:hAnsi="Times New Roman" w:cs="Times New Roman"/>
+          <w:sz w:val="24"/>
+          <w:szCs w:val="24"/>
+        </w:rPr>
+      </w:pPr>
+    </w:p>
+    <w:p>
+      <w:pPr>
+        <w:spacing w:line="360" w:lineRule="auto"/>
+        <w:jc w:val="both"/>
+        <w:rPr>
+          <w:rFonts w:ascii="Times New Roman" w:hAnsi="Times New Roman" w:cs="Times New Roman"/>
+          <w:b/>
+          <w:bCs/>
+          <w:sz w:val="24"/>
+          <w:szCs w:val="24"/>
+        </w:rPr>
+      </w:pPr>
+      <w:r>
+        <w:rPr>
+          <w:rFonts w:ascii="Times New Roman" w:hAnsi="Times New Roman" w:cs="Times New Roman"/>
+          <w:b/>
+          <w:bCs/>
           <w:sz w:val="24"/>
           <w:szCs w:val="24"/>
         </w:rPr>
         <w:lastRenderedPageBreak/>
-        <w:t>the use of</w:t>
-      </w:r>
-      <w:proofErr w:type="gramEnd"/>
-      <w:r>
-        <w:rPr>
-          <w:rFonts w:ascii="Times New Roman" w:hAnsi="Times New Roman" w:cs="Times New Roman"/>
-          <w:sz w:val="24"/>
-          <w:szCs w:val="24"/>
-        </w:rPr>
-        <w:t xml:space="preserve"> icons with text links with a good font size and the components of applications will have a similar theme throughout the application.</w:t>
-      </w:r>
-    </w:p>
-    <w:p>
-      <w:pPr>
-        <w:spacing w:line="360" w:lineRule="auto"/>
-        <w:jc w:val="both"/>
-        <w:rPr>
-          <w:rFonts w:ascii="Times New Roman" w:hAnsi="Times New Roman" w:cs="Times New Roman"/>
-          <w:sz w:val="24"/>
-          <w:szCs w:val="24"/>
-        </w:rPr>
-      </w:pPr>
-    </w:p>
-    <w:p>
-      <w:pPr>
-        <w:spacing w:line="360" w:lineRule="auto"/>
-        <w:jc w:val="both"/>
-        <w:rPr>
-          <w:rFonts w:ascii="Times New Roman" w:hAnsi="Times New Roman" w:cs="Times New Roman"/>
-          <w:b/>
-          <w:bCs/>
-          <w:sz w:val="24"/>
-          <w:szCs w:val="24"/>
-        </w:rPr>
-      </w:pPr>
-      <w:r>
-        <w:rPr>
-          <w:rFonts w:ascii="Times New Roman" w:hAnsi="Times New Roman" w:cs="Times New Roman"/>
-          <w:b/>
-          <w:bCs/>
-          <w:sz w:val="24"/>
-          <w:szCs w:val="24"/>
-        </w:rPr>
         <w:t>Focus</w:t>
       </w:r>
     </w:p>
@@ -12810,6 +12797,7 @@
           <w:sz w:val="28"/>
           <w:szCs w:val="28"/>
         </w:rPr>
+        <w:lastRenderedPageBreak/>
         <w:t>Reliability</w:t>
       </w:r>
     </w:p>
@@ -13116,6 +13104,7 @@
           <w:sz w:val="28"/>
           <w:szCs w:val="28"/>
         </w:rPr>
+        <w:lastRenderedPageBreak/>
         <w:t xml:space="preserve">Portability </w:t>
       </w:r>
     </w:p>
@@ -13436,6 +13425,7 @@
           <w:sz w:val="32"/>
           <w:szCs w:val="32"/>
         </w:rPr>
+        <w:lastRenderedPageBreak/>
         <w:t xml:space="preserve">3.4 </w:t>
       </w:r>
       <w:r>
@@ -13909,6 +13899,7 @@
           <w:sz w:val="32"/>
           <w:szCs w:val="32"/>
         </w:rPr>
+        <w:lastRenderedPageBreak/>
         <w:t>Use Case: 0</w:t>
       </w:r>
       <w:r>
@@ -14457,7 +14448,6 @@
           <w:sz w:val="24"/>
           <w:szCs w:val="24"/>
         </w:rPr>
-        <w:lastRenderedPageBreak/>
         <w:t xml:space="preserve">If the applicant applied on the job and the user is satisfied with the requests and     </w:t>
       </w:r>
     </w:p>
@@ -14551,6 +14541,7 @@
           <w:sz w:val="28"/>
           <w:szCs w:val="28"/>
         </w:rPr>
+        <w:lastRenderedPageBreak/>
         <w:t>Use-Case: 02</w:t>
       </w:r>
     </w:p>
@@ -14983,6 +14974,7 @@
           <w:sz w:val="28"/>
           <w:szCs w:val="28"/>
         </w:rPr>
+        <w:lastRenderedPageBreak/>
         <w:t>Use Case: 0</w:t>
       </w:r>
       <w:r>
@@ -15634,7 +15626,6 @@
           <w:sz w:val="24"/>
           <w:szCs w:val="24"/>
         </w:rPr>
-        <w:lastRenderedPageBreak/>
         <w:t>Exceptions:</w:t>
       </w:r>
       <w:r>
@@ -15746,6 +15737,7 @@
           <w:sz w:val="28"/>
           <w:szCs w:val="28"/>
         </w:rPr>
+        <w:lastRenderedPageBreak/>
         <w:t>Use-Case: 03</w:t>
       </w:r>
     </w:p>
@@ -16157,6 +16149,7 @@
           <w:sz w:val="28"/>
           <w:szCs w:val="28"/>
         </w:rPr>
+        <w:lastRenderedPageBreak/>
         <w:t>Use-Case: 04</w:t>
       </w:r>
     </w:p>
@@ -16593,6 +16586,7 @@
           <w:sz w:val="32"/>
           <w:szCs w:val="32"/>
         </w:rPr>
+        <w:lastRenderedPageBreak/>
         <w:t>Chapter 0</w:t>
       </w:r>
       <w:r>
@@ -20188,6 +20182,7 @@
           <w:szCs w:val="28"/>
           <w:shd w:val="clear" w:color="auto" w:fill="FAFAFA"/>
         </w:rPr>
+        <w:lastRenderedPageBreak/>
         <w:t>Order flo</w:t>
       </w:r>
       <w:r>
@@ -20656,6 +20651,7 @@
           <w:sz w:val="32"/>
           <w:szCs w:val="32"/>
         </w:rPr>
+        <w:lastRenderedPageBreak/>
         <w:t>Chapter 0</w:t>
       </w:r>
       <w:r>
@@ -21119,7 +21115,6 @@
           <w:sz w:val="24"/>
           <w:szCs w:val="24"/>
         </w:rPr>
-        <w:lastRenderedPageBreak/>
         <w:drawing>
           <wp:inline distT="0" distB="0" distL="0" distR="0" wp14:anchorId="48FC18E7" wp14:editId="47CE144B">
             <wp:extent cx="5943600" cy="2883535"/>
@@ -21357,7 +21352,6 @@
           <w:sz w:val="28"/>
           <w:szCs w:val="28"/>
         </w:rPr>
-        <w:lastRenderedPageBreak/>
         <w:t xml:space="preserve">5.1.3 </w:t>
       </w:r>
       <w:r>
@@ -21450,6 +21444,7 @@
           <w:sz w:val="24"/>
           <w:szCs w:val="24"/>
         </w:rPr>
+        <w:lastRenderedPageBreak/>
         <w:drawing>
           <wp:inline distT="0" distB="0" distL="0" distR="0" wp14:anchorId="6526931B" wp14:editId="18162F7B">
             <wp:extent cx="5943600" cy="2885440"/>
@@ -21603,7 +21598,6 @@
           <w:sz w:val="24"/>
           <w:szCs w:val="24"/>
         </w:rPr>
-        <w:lastRenderedPageBreak/>
         <w:drawing>
           <wp:inline distT="0" distB="0" distL="0" distR="0" wp14:anchorId="15F2FC5A" wp14:editId="4903C3D7">
             <wp:extent cx="5943600" cy="2877185"/>
@@ -21664,6 +21658,7 @@
           <w:sz w:val="24"/>
           <w:szCs w:val="24"/>
         </w:rPr>
+        <w:lastRenderedPageBreak/>
         <w:drawing>
           <wp:inline distT="0" distB="0" distL="0" distR="0" wp14:anchorId="06AB9BB0" wp14:editId="3DCD83CA">
             <wp:extent cx="5943600" cy="2850515"/>
@@ -21892,7 +21887,6 @@
           <w:sz w:val="24"/>
           <w:szCs w:val="24"/>
         </w:rPr>
-        <w:lastRenderedPageBreak/>
         <w:drawing>
           <wp:inline distT="0" distB="0" distL="0" distR="0" wp14:anchorId="725AADAA" wp14:editId="0C8CB099">
             <wp:extent cx="5943600" cy="2892425"/>
@@ -33598,6 +33592,7 @@
           <w:szCs w:val="24"/>
           <w:shd w:val="clear" w:color="auto" w:fill="FFFFFF"/>
         </w:rPr>
+        <w:lastRenderedPageBreak/>
         <w:t xml:space="preserve">[9]. Cuddihy, Elisabeth, and Jan H. </w:t>
       </w:r>
       <w:proofErr w:type="spellStart"/>
@@ -34714,7 +34709,6 @@
           <w:shd w:val="clear" w:color="auto" w:fill="FFFFFF"/>
         </w:rPr>
       </w:pPr>
-      <w:proofErr w:type="spellStart"/>
       <w:r>
         <w:rPr>
           <w:rFonts w:ascii="Times New Roman" w:hAnsi="Times New Roman" w:cs="Times New Roman"/>
@@ -34725,7 +34719,6 @@
         </w:rPr>
         <w:t>Bykea</w:t>
       </w:r>
-      <w:proofErr w:type="spellEnd"/>
     </w:p>
     <w:p>
       <w:pPr>
@@ -34778,7 +34771,6 @@
           <w:shd w:val="clear" w:color="auto" w:fill="FFFFFF"/>
         </w:rPr>
       </w:pPr>
-      <w:proofErr w:type="spellStart"/>
       <w:r>
         <w:rPr>
           <w:rFonts w:ascii="Times New Roman" w:hAnsi="Times New Roman" w:cs="Times New Roman"/>
@@ -34787,18 +34779,7 @@
           <w:szCs w:val="24"/>
           <w:shd w:val="clear" w:color="auto" w:fill="FFFFFF"/>
         </w:rPr>
-        <w:t>Mustakbil</w:t>
-      </w:r>
-      <w:proofErr w:type="spellEnd"/>
-      <w:r>
-        <w:rPr>
-          <w:rFonts w:ascii="Times New Roman" w:hAnsi="Times New Roman" w:cs="Times New Roman"/>
-          <w:color w:val="222222"/>
-          <w:sz w:val="24"/>
-          <w:szCs w:val="24"/>
-          <w:shd w:val="clear" w:color="auto" w:fill="FFFFFF"/>
-        </w:rPr>
-        <w:t xml:space="preserve"> Jobs</w:t>
+        <w:t>Mustakbil Jobs</w:t>
       </w:r>
     </w:p>
     <w:p>
@@ -34830,6 +34811,138 @@
           <w:sz w:val="24"/>
           <w:szCs w:val="24"/>
           <w:shd w:val="clear" w:color="auto" w:fill="FFFFFF"/>
+        </w:rPr>
+      </w:pPr>
+    </w:p>
+    <w:p>
+      <w:pPr>
+        <w:spacing w:line="360" w:lineRule="auto"/>
+        <w:jc w:val="both"/>
+        <w:rPr>
+          <w:rFonts w:cstheme="minorHAnsi"/>
+          <w:sz w:val="28"/>
+          <w:szCs w:val="28"/>
+        </w:rPr>
+      </w:pPr>
+    </w:p>
+    <w:p>
+      <w:pPr>
+        <w:spacing w:line="360" w:lineRule="auto"/>
+        <w:jc w:val="both"/>
+        <w:rPr>
+          <w:rFonts w:cstheme="minorHAnsi"/>
+          <w:sz w:val="28"/>
+          <w:szCs w:val="28"/>
+        </w:rPr>
+      </w:pPr>
+    </w:p>
+    <w:p>
+      <w:pPr>
+        <w:spacing w:line="360" w:lineRule="auto"/>
+        <w:jc w:val="both"/>
+        <w:rPr>
+          <w:rFonts w:cstheme="minorHAnsi"/>
+          <w:sz w:val="28"/>
+          <w:szCs w:val="28"/>
+        </w:rPr>
+      </w:pPr>
+    </w:p>
+    <w:p>
+      <w:pPr>
+        <w:spacing w:line="360" w:lineRule="auto"/>
+        <w:jc w:val="both"/>
+        <w:rPr>
+          <w:rFonts w:cstheme="minorHAnsi"/>
+          <w:sz w:val="28"/>
+          <w:szCs w:val="28"/>
+        </w:rPr>
+      </w:pPr>
+    </w:p>
+    <w:p>
+      <w:pPr>
+        <w:spacing w:line="360" w:lineRule="auto"/>
+        <w:jc w:val="both"/>
+        <w:rPr>
+          <w:rFonts w:cstheme="minorHAnsi"/>
+          <w:sz w:val="28"/>
+          <w:szCs w:val="28"/>
+        </w:rPr>
+      </w:pPr>
+    </w:p>
+    <w:p>
+      <w:pPr>
+        <w:spacing w:line="360" w:lineRule="auto"/>
+        <w:jc w:val="both"/>
+        <w:rPr>
+          <w:rFonts w:cstheme="minorHAnsi"/>
+          <w:sz w:val="28"/>
+          <w:szCs w:val="28"/>
+        </w:rPr>
+      </w:pPr>
+    </w:p>
+    <w:p>
+      <w:pPr>
+        <w:spacing w:line="360" w:lineRule="auto"/>
+        <w:jc w:val="both"/>
+        <w:rPr>
+          <w:rFonts w:cstheme="minorHAnsi"/>
+          <w:sz w:val="28"/>
+          <w:szCs w:val="28"/>
+        </w:rPr>
+      </w:pPr>
+    </w:p>
+    <w:p>
+      <w:pPr>
+        <w:spacing w:line="360" w:lineRule="auto"/>
+        <w:jc w:val="both"/>
+        <w:rPr>
+          <w:rFonts w:cstheme="minorHAnsi"/>
+          <w:sz w:val="28"/>
+          <w:szCs w:val="28"/>
+        </w:rPr>
+      </w:pPr>
+    </w:p>
+    <w:p>
+      <w:pPr>
+        <w:spacing w:line="360" w:lineRule="auto"/>
+        <w:jc w:val="both"/>
+        <w:rPr>
+          <w:rFonts w:cstheme="minorHAnsi"/>
+          <w:sz w:val="28"/>
+          <w:szCs w:val="28"/>
+        </w:rPr>
+      </w:pPr>
+    </w:p>
+    <w:p>
+      <w:pPr>
+        <w:spacing w:line="360" w:lineRule="auto"/>
+        <w:jc w:val="both"/>
+        <w:rPr>
+          <w:rFonts w:cstheme="minorHAnsi"/>
+          <w:sz w:val="28"/>
+          <w:szCs w:val="28"/>
+        </w:rPr>
+      </w:pPr>
+    </w:p>
+    <w:p>
+      <w:pPr>
+        <w:spacing w:line="360" w:lineRule="auto"/>
+        <w:jc w:val="both"/>
+        <w:rPr>
+          <w:rFonts w:cstheme="minorHAnsi"/>
+          <w:sz w:val="28"/>
+          <w:szCs w:val="28"/>
+        </w:rPr>
+      </w:pPr>
+    </w:p>
+    <w:p>
+      <w:pPr>
+        <w:spacing w:line="360" w:lineRule="auto"/>
+        <w:jc w:val="both"/>
+        <w:rPr>
+          <w:rFonts w:cstheme="minorHAnsi"/>
+          <w:sz w:val="28"/>
+          <w:szCs w:val="28"/>
         </w:rPr>
       </w:pPr>
     </w:p>

</xml_diff>